<commit_message>
Add structure to documentation
</commit_message>
<xml_diff>
--- a/Documentation/Documentation.docx
+++ b/Documentation/Documentation.docx
@@ -982,16 +982,768 @@
             <w:br w:type="page"/>
           </w:r>
         </w:p>
+        <w:sdt>
+          <w:sdtPr>
+            <w:rPr>
+              <w:lang w:val="de-DE"/>
+            </w:rPr>
+            <w:id w:val="-153676943"/>
+            <w:docPartObj>
+              <w:docPartGallery w:val="Table of Contents"/>
+              <w:docPartUnique/>
+            </w:docPartObj>
+          </w:sdtPr>
+          <w:sdtEndPr>
+            <w:rPr>
+              <w:rFonts w:asciiTheme="minorHAnsi" w:eastAsiaTheme="minorHAnsi" w:hAnsiTheme="minorHAnsi" w:cstheme="minorBidi"/>
+              <w:b/>
+              <w:bCs/>
+              <w:color w:val="auto"/>
+              <w:sz w:val="22"/>
+              <w:szCs w:val="22"/>
+              <w:lang w:eastAsia="en-US"/>
+            </w:rPr>
+          </w:sdtEndPr>
+          <w:sdtContent>
+            <w:p>
+              <w:pPr>
+                <w:pStyle w:val="Inhaltsverzeichnisberschrift"/>
+              </w:pPr>
+              <w:r>
+                <w:rPr>
+                  <w:lang w:val="de-DE"/>
+                </w:rPr>
+                <w:t>Inhalt</w:t>
+              </w:r>
+            </w:p>
+            <w:p>
+              <w:pPr>
+                <w:pStyle w:val="Verzeichnis1"/>
+                <w:tabs>
+                  <w:tab w:val="right" w:leader="dot" w:pos="9062"/>
+                </w:tabs>
+                <w:rPr>
+                  <w:rFonts w:cstheme="minorBidi"/>
+                  <w:noProof/>
+                </w:rPr>
+              </w:pPr>
+              <w:r>
+                <w:fldChar w:fldCharType="begin"/>
+              </w:r>
+              <w:r>
+                <w:instrText xml:space="preserve"> TOC \o "1-3" \h \z \u </w:instrText>
+              </w:r>
+              <w:r>
+                <w:fldChar w:fldCharType="separate"/>
+              </w:r>
+              <w:hyperlink w:anchor="_Toc121955618" w:history="1">
+                <w:r>
+                  <w:rPr>
+                    <w:rStyle w:val="Hyperlink"/>
+                    <w:noProof/>
+                  </w:rPr>
+                  <w:t>Entwicklung ePortfolio</w:t>
+                </w:r>
+                <w:r>
+                  <w:rPr>
+                    <w:noProof/>
+                    <w:webHidden/>
+                  </w:rPr>
+                  <w:tab/>
+                </w:r>
+                <w:r>
+                  <w:rPr>
+                    <w:noProof/>
+                    <w:webHidden/>
+                  </w:rPr>
+                  <w:fldChar w:fldCharType="begin"/>
+                </w:r>
+                <w:r>
+                  <w:rPr>
+                    <w:noProof/>
+                    <w:webHidden/>
+                  </w:rPr>
+                  <w:instrText xml:space="preserve"> PAGEREF _Toc121955618 \h </w:instrText>
+                </w:r>
+                <w:r>
+                  <w:rPr>
+                    <w:noProof/>
+                    <w:webHidden/>
+                  </w:rPr>
+                </w:r>
+                <w:r>
+                  <w:rPr>
+                    <w:noProof/>
+                    <w:webHidden/>
+                  </w:rPr>
+                  <w:fldChar w:fldCharType="separate"/>
+                </w:r>
+                <w:r>
+                  <w:rPr>
+                    <w:noProof/>
+                    <w:webHidden/>
+                  </w:rPr>
+                  <w:t>2</w:t>
+                </w:r>
+                <w:r>
+                  <w:rPr>
+                    <w:noProof/>
+                    <w:webHidden/>
+                  </w:rPr>
+                  <w:fldChar w:fldCharType="end"/>
+                </w:r>
+              </w:hyperlink>
+            </w:p>
+            <w:p>
+              <w:pPr>
+                <w:pStyle w:val="Verzeichnis2"/>
+                <w:tabs>
+                  <w:tab w:val="right" w:leader="dot" w:pos="9062"/>
+                </w:tabs>
+                <w:rPr>
+                  <w:rFonts w:cstheme="minorBidi"/>
+                  <w:noProof/>
+                </w:rPr>
+              </w:pPr>
+              <w:hyperlink w:anchor="_Toc121955619" w:history="1">
+                <w:r>
+                  <w:rPr>
+                    <w:rStyle w:val="Hyperlink"/>
+                    <w:noProof/>
+                  </w:rPr>
+                  <w:t>Abweichungen zum Konzept</w:t>
+                </w:r>
+                <w:r>
+                  <w:rPr>
+                    <w:noProof/>
+                    <w:webHidden/>
+                  </w:rPr>
+                  <w:tab/>
+                </w:r>
+                <w:r>
+                  <w:rPr>
+                    <w:noProof/>
+                    <w:webHidden/>
+                  </w:rPr>
+                  <w:fldChar w:fldCharType="begin"/>
+                </w:r>
+                <w:r>
+                  <w:rPr>
+                    <w:noProof/>
+                    <w:webHidden/>
+                  </w:rPr>
+                  <w:instrText xml:space="preserve"> PAGEREF _Toc121955619 \h </w:instrText>
+                </w:r>
+                <w:r>
+                  <w:rPr>
+                    <w:noProof/>
+                    <w:webHidden/>
+                  </w:rPr>
+                </w:r>
+                <w:r>
+                  <w:rPr>
+                    <w:noProof/>
+                    <w:webHidden/>
+                  </w:rPr>
+                  <w:fldChar w:fldCharType="separate"/>
+                </w:r>
+                <w:r>
+                  <w:rPr>
+                    <w:noProof/>
+                    <w:webHidden/>
+                  </w:rPr>
+                  <w:t>2</w:t>
+                </w:r>
+                <w:r>
+                  <w:rPr>
+                    <w:noProof/>
+                    <w:webHidden/>
+                  </w:rPr>
+                  <w:fldChar w:fldCharType="end"/>
+                </w:r>
+              </w:hyperlink>
+            </w:p>
+            <w:p>
+              <w:pPr>
+                <w:pStyle w:val="Verzeichnis2"/>
+                <w:tabs>
+                  <w:tab w:val="right" w:leader="dot" w:pos="9062"/>
+                </w:tabs>
+                <w:rPr>
+                  <w:rFonts w:cstheme="minorBidi"/>
+                  <w:noProof/>
+                </w:rPr>
+              </w:pPr>
+              <w:hyperlink w:anchor="_Toc121955620" w:history="1">
+                <w:r>
+                  <w:rPr>
+                    <w:rStyle w:val="Hyperlink"/>
+                    <w:noProof/>
+                  </w:rPr>
+                  <w:t>Eingesetzte spezielle Technologien</w:t>
+                </w:r>
+                <w:r>
+                  <w:rPr>
+                    <w:noProof/>
+                    <w:webHidden/>
+                  </w:rPr>
+                  <w:tab/>
+                </w:r>
+                <w:r>
+                  <w:rPr>
+                    <w:noProof/>
+                    <w:webHidden/>
+                  </w:rPr>
+                  <w:fldChar w:fldCharType="begin"/>
+                </w:r>
+                <w:r>
+                  <w:rPr>
+                    <w:noProof/>
+                    <w:webHidden/>
+                  </w:rPr>
+                  <w:instrText xml:space="preserve"> PAGEREF _Toc121955620 \h </w:instrText>
+                </w:r>
+                <w:r>
+                  <w:rPr>
+                    <w:noProof/>
+                    <w:webHidden/>
+                  </w:rPr>
+                </w:r>
+                <w:r>
+                  <w:rPr>
+                    <w:noProof/>
+                    <w:webHidden/>
+                  </w:rPr>
+                  <w:fldChar w:fldCharType="separate"/>
+                </w:r>
+                <w:r>
+                  <w:rPr>
+                    <w:noProof/>
+                    <w:webHidden/>
+                  </w:rPr>
+                  <w:t>2</w:t>
+                </w:r>
+                <w:r>
+                  <w:rPr>
+                    <w:noProof/>
+                    <w:webHidden/>
+                  </w:rPr>
+                  <w:fldChar w:fldCharType="end"/>
+                </w:r>
+              </w:hyperlink>
+            </w:p>
+            <w:p>
+              <w:pPr>
+                <w:pStyle w:val="Verzeichnis2"/>
+                <w:tabs>
+                  <w:tab w:val="right" w:leader="dot" w:pos="9062"/>
+                </w:tabs>
+                <w:rPr>
+                  <w:rFonts w:cstheme="minorBidi"/>
+                  <w:noProof/>
+                </w:rPr>
+              </w:pPr>
+              <w:hyperlink w:anchor="_Toc121955621" w:history="1">
+                <w:r>
+                  <w:rPr>
+                    <w:rStyle w:val="Hyperlink"/>
+                    <w:noProof/>
+                  </w:rPr>
+                  <w:t>Quellen</w:t>
+                </w:r>
+                <w:r>
+                  <w:rPr>
+                    <w:noProof/>
+                    <w:webHidden/>
+                  </w:rPr>
+                  <w:tab/>
+                </w:r>
+                <w:r>
+                  <w:rPr>
+                    <w:noProof/>
+                    <w:webHidden/>
+                  </w:rPr>
+                  <w:fldChar w:fldCharType="begin"/>
+                </w:r>
+                <w:r>
+                  <w:rPr>
+                    <w:noProof/>
+                    <w:webHidden/>
+                  </w:rPr>
+                  <w:instrText xml:space="preserve"> PAGEREF _Toc121955621 \h </w:instrText>
+                </w:r>
+                <w:r>
+                  <w:rPr>
+                    <w:noProof/>
+                    <w:webHidden/>
+                  </w:rPr>
+                </w:r>
+                <w:r>
+                  <w:rPr>
+                    <w:noProof/>
+                    <w:webHidden/>
+                  </w:rPr>
+                  <w:fldChar w:fldCharType="separate"/>
+                </w:r>
+                <w:r>
+                  <w:rPr>
+                    <w:noProof/>
+                    <w:webHidden/>
+                  </w:rPr>
+                  <w:t>2</w:t>
+                </w:r>
+                <w:r>
+                  <w:rPr>
+                    <w:noProof/>
+                    <w:webHidden/>
+                  </w:rPr>
+                  <w:fldChar w:fldCharType="end"/>
+                </w:r>
+              </w:hyperlink>
+            </w:p>
+            <w:p>
+              <w:pPr>
+                <w:pStyle w:val="Verzeichnis1"/>
+                <w:tabs>
+                  <w:tab w:val="right" w:leader="dot" w:pos="9062"/>
+                </w:tabs>
+                <w:rPr>
+                  <w:rFonts w:cstheme="minorBidi"/>
+                  <w:noProof/>
+                </w:rPr>
+              </w:pPr>
+              <w:hyperlink w:anchor="_Toc121955622" w:history="1">
+                <w:r>
+                  <w:rPr>
+                    <w:rStyle w:val="Hyperlink"/>
+                    <w:noProof/>
+                  </w:rPr>
+                  <w:t>Reflexion der Bildmanipulation</w:t>
+                </w:r>
+                <w:r>
+                  <w:rPr>
+                    <w:noProof/>
+                    <w:webHidden/>
+                  </w:rPr>
+                  <w:tab/>
+                </w:r>
+                <w:r>
+                  <w:rPr>
+                    <w:noProof/>
+                    <w:webHidden/>
+                  </w:rPr>
+                  <w:fldChar w:fldCharType="begin"/>
+                </w:r>
+                <w:r>
+                  <w:rPr>
+                    <w:noProof/>
+                    <w:webHidden/>
+                  </w:rPr>
+                  <w:instrText xml:space="preserve"> PAGEREF _Toc121955622 \h </w:instrText>
+                </w:r>
+                <w:r>
+                  <w:rPr>
+                    <w:noProof/>
+                    <w:webHidden/>
+                  </w:rPr>
+                </w:r>
+                <w:r>
+                  <w:rPr>
+                    <w:noProof/>
+                    <w:webHidden/>
+                  </w:rPr>
+                  <w:fldChar w:fldCharType="separate"/>
+                </w:r>
+                <w:r>
+                  <w:rPr>
+                    <w:noProof/>
+                    <w:webHidden/>
+                  </w:rPr>
+                  <w:t>3</w:t>
+                </w:r>
+                <w:r>
+                  <w:rPr>
+                    <w:noProof/>
+                    <w:webHidden/>
+                  </w:rPr>
+                  <w:fldChar w:fldCharType="end"/>
+                </w:r>
+              </w:hyperlink>
+            </w:p>
+            <w:p>
+              <w:pPr>
+                <w:pStyle w:val="Verzeichnis1"/>
+                <w:tabs>
+                  <w:tab w:val="right" w:leader="dot" w:pos="9062"/>
+                </w:tabs>
+                <w:rPr>
+                  <w:rFonts w:cstheme="minorBidi"/>
+                  <w:noProof/>
+                </w:rPr>
+              </w:pPr>
+              <w:hyperlink w:anchor="_Toc121955623" w:history="1">
+                <w:r>
+                  <w:rPr>
+                    <w:rStyle w:val="Hyperlink"/>
+                    <w:noProof/>
+                  </w:rPr>
+                  <w:t>Reflexion zum Video</w:t>
+                </w:r>
+                <w:r>
+                  <w:rPr>
+                    <w:noProof/>
+                    <w:webHidden/>
+                  </w:rPr>
+                  <w:tab/>
+                </w:r>
+                <w:r>
+                  <w:rPr>
+                    <w:noProof/>
+                    <w:webHidden/>
+                  </w:rPr>
+                  <w:fldChar w:fldCharType="begin"/>
+                </w:r>
+                <w:r>
+                  <w:rPr>
+                    <w:noProof/>
+                    <w:webHidden/>
+                  </w:rPr>
+                  <w:instrText xml:space="preserve"> PAGEREF _Toc121955623 \h </w:instrText>
+                </w:r>
+                <w:r>
+                  <w:rPr>
+                    <w:noProof/>
+                    <w:webHidden/>
+                  </w:rPr>
+                </w:r>
+                <w:r>
+                  <w:rPr>
+                    <w:noProof/>
+                    <w:webHidden/>
+                  </w:rPr>
+                  <w:fldChar w:fldCharType="separate"/>
+                </w:r>
+                <w:r>
+                  <w:rPr>
+                    <w:noProof/>
+                    <w:webHidden/>
+                  </w:rPr>
+                  <w:t>3</w:t>
+                </w:r>
+                <w:r>
+                  <w:rPr>
+                    <w:noProof/>
+                    <w:webHidden/>
+                  </w:rPr>
+                  <w:fldChar w:fldCharType="end"/>
+                </w:r>
+              </w:hyperlink>
+            </w:p>
+            <w:p>
+              <w:pPr>
+                <w:pStyle w:val="Verzeichnis1"/>
+                <w:tabs>
+                  <w:tab w:val="right" w:leader="dot" w:pos="9062"/>
+                </w:tabs>
+                <w:rPr>
+                  <w:rFonts w:cstheme="minorBidi"/>
+                  <w:noProof/>
+                </w:rPr>
+              </w:pPr>
+              <w:hyperlink w:anchor="_Toc121955624" w:history="1">
+                <w:r>
+                  <w:rPr>
+                    <w:rStyle w:val="Hyperlink"/>
+                    <w:noProof/>
+                  </w:rPr>
+                  <w:t>Reflexion Webseite</w:t>
+                </w:r>
+                <w:r>
+                  <w:rPr>
+                    <w:noProof/>
+                    <w:webHidden/>
+                  </w:rPr>
+                  <w:tab/>
+                </w:r>
+                <w:r>
+                  <w:rPr>
+                    <w:noProof/>
+                    <w:webHidden/>
+                  </w:rPr>
+                  <w:fldChar w:fldCharType="begin"/>
+                </w:r>
+                <w:r>
+                  <w:rPr>
+                    <w:noProof/>
+                    <w:webHidden/>
+                  </w:rPr>
+                  <w:instrText xml:space="preserve"> PAGEREF _Toc121955624 \h </w:instrText>
+                </w:r>
+                <w:r>
+                  <w:rPr>
+                    <w:noProof/>
+                    <w:webHidden/>
+                  </w:rPr>
+                </w:r>
+                <w:r>
+                  <w:rPr>
+                    <w:noProof/>
+                    <w:webHidden/>
+                  </w:rPr>
+                  <w:fldChar w:fldCharType="separate"/>
+                </w:r>
+                <w:r>
+                  <w:rPr>
+                    <w:noProof/>
+                    <w:webHidden/>
+                  </w:rPr>
+                  <w:t>3</w:t>
+                </w:r>
+                <w:r>
+                  <w:rPr>
+                    <w:noProof/>
+                    <w:webHidden/>
+                  </w:rPr>
+                  <w:fldChar w:fldCharType="end"/>
+                </w:r>
+              </w:hyperlink>
+            </w:p>
+            <w:p>
+              <w:pPr>
+                <w:pStyle w:val="Verzeichnis1"/>
+                <w:tabs>
+                  <w:tab w:val="right" w:leader="dot" w:pos="9062"/>
+                </w:tabs>
+                <w:rPr>
+                  <w:rFonts w:cstheme="minorBidi"/>
+                  <w:noProof/>
+                </w:rPr>
+              </w:pPr>
+              <w:hyperlink w:anchor="_Toc121955625" w:history="1">
+                <w:r>
+                  <w:rPr>
+                    <w:rStyle w:val="Hyperlink"/>
+                    <w:noProof/>
+                  </w:rPr>
+                  <w:t>Fazit</w:t>
+                </w:r>
+                <w:r>
+                  <w:rPr>
+                    <w:noProof/>
+                    <w:webHidden/>
+                  </w:rPr>
+                  <w:tab/>
+                </w:r>
+                <w:r>
+                  <w:rPr>
+                    <w:noProof/>
+                    <w:webHidden/>
+                  </w:rPr>
+                  <w:fldChar w:fldCharType="begin"/>
+                </w:r>
+                <w:r>
+                  <w:rPr>
+                    <w:noProof/>
+                    <w:webHidden/>
+                  </w:rPr>
+                  <w:instrText xml:space="preserve"> PAGEREF _Toc121955625 \h </w:instrText>
+                </w:r>
+                <w:r>
+                  <w:rPr>
+                    <w:noProof/>
+                    <w:webHidden/>
+                  </w:rPr>
+                </w:r>
+                <w:r>
+                  <w:rPr>
+                    <w:noProof/>
+                    <w:webHidden/>
+                  </w:rPr>
+                  <w:fldChar w:fldCharType="separate"/>
+                </w:r>
+                <w:r>
+                  <w:rPr>
+                    <w:noProof/>
+                    <w:webHidden/>
+                  </w:rPr>
+                  <w:t>3</w:t>
+                </w:r>
+                <w:r>
+                  <w:rPr>
+                    <w:noProof/>
+                    <w:webHidden/>
+                  </w:rPr>
+                  <w:fldChar w:fldCharType="end"/>
+                </w:r>
+              </w:hyperlink>
+            </w:p>
+            <w:p>
+              <w:r>
+                <w:rPr>
+                  <w:b/>
+                  <w:bCs/>
+                  <w:lang w:val="de-DE"/>
+                </w:rPr>
+                <w:fldChar w:fldCharType="end"/>
+              </w:r>
+            </w:p>
+          </w:sdtContent>
+        </w:sdt>
+        <w:p>
+          <w:r>
+            <w:br w:type="page"/>
+          </w:r>
+        </w:p>
       </w:sdtContent>
     </w:sdt>
+    <w:p>
+      <w:pPr>
+        <w:pStyle w:val="berschrift1"/>
+      </w:pPr>
+      <w:bookmarkStart w:id="0" w:name="_Toc121955618"/>
+      <w:r>
+        <w:lastRenderedPageBreak/>
+        <w:t>Entwicklung ePortfolio</w:t>
+      </w:r>
+      <w:bookmarkEnd w:id="0"/>
+    </w:p>
+    <w:p>
+      <w:pPr>
+        <w:pStyle w:val="berschrift2"/>
+      </w:pPr>
+      <w:bookmarkStart w:id="1" w:name="_Toc121955620"/>
+      <w:r>
+        <w:t>Eingesetzte spezielle Technologien</w:t>
+      </w:r>
+      <w:bookmarkEnd w:id="1"/>
+    </w:p>
+    <w:p>
+      <w:pPr>
+        <w:pStyle w:val="berschrift1"/>
+      </w:pPr>
+    </w:p>
+    <w:p>
+      <w:pPr>
+        <w:pStyle w:val="berschrift2"/>
+      </w:pPr>
+      <w:bookmarkStart w:id="2" w:name="_Toc121955619"/>
+      <w:r>
+        <w:t>Abweichungen zum Konzept</w:t>
+      </w:r>
+      <w:bookmarkEnd w:id="2"/>
+    </w:p>
+    <w:p/>
     <w:p/>
     <w:p>
+      <w:pPr>
+        <w:pStyle w:val="berschrift2"/>
+      </w:pPr>
+      <w:bookmarkStart w:id="3" w:name="_Toc121955621"/>
+      <w:r>
+        <w:t>Quellen</w:t>
+      </w:r>
+      <w:bookmarkEnd w:id="3"/>
+    </w:p>
+    <w:p>
+      <w:r>
+        <w:t xml:space="preserve">//Vorgängerwebseiten VN, </w:t>
+      </w:r>
+      <w:proofErr w:type="spellStart"/>
+      <w:r>
+        <w:t>Physio</w:t>
+      </w:r>
+      <w:proofErr w:type="spellEnd"/>
+      <w:r>
+        <w:t xml:space="preserve"> und Fondue</w:t>
+      </w:r>
       <w:r>
         <w:br w:type="page"/>
       </w:r>
     </w:p>
+    <w:p>
+      <w:pPr>
+        <w:pStyle w:val="berschrift1"/>
+      </w:pPr>
+      <w:bookmarkStart w:id="4" w:name="_Toc121955622"/>
+      <w:r>
+        <w:lastRenderedPageBreak/>
+        <w:t>Reflexion der Bildmanipulation</w:t>
+      </w:r>
+      <w:bookmarkEnd w:id="4"/>
+    </w:p>
+    <w:p>
+      <w:r>
+        <w:t>//Gewünschte Bildänderungen beschreiben</w:t>
+      </w:r>
+      <w:r>
+        <w:br/>
+        <w:t>//Zu erzielenden Verbesserungen beschreiben</w:t>
+      </w:r>
+      <w:r>
+        <w:br/>
+        <w:t>//Reflexion</w:t>
+      </w:r>
+    </w:p>
+    <w:p/>
+    <w:p>
+      <w:pPr>
+        <w:pStyle w:val="berschrift1"/>
+      </w:pPr>
+      <w:bookmarkStart w:id="5" w:name="_Toc121955623"/>
+      <w:r>
+        <w:t>Reflexion zum Video</w:t>
+      </w:r>
+      <w:bookmarkEnd w:id="5"/>
+    </w:p>
+    <w:p>
+      <w:r>
+        <w:t>//Schwierigkeiten, Probleme, Lösungen</w:t>
+      </w:r>
+      <w:r>
+        <w:br/>
+        <w:t>//Reflexion</w:t>
+      </w:r>
+    </w:p>
+    <w:p/>
+    <w:p>
+      <w:pPr>
+        <w:pStyle w:val="berschrift1"/>
+      </w:pPr>
+      <w:bookmarkStart w:id="6" w:name="_Toc121955624"/>
+      <w:r>
+        <w:t>Reflexion Webseite</w:t>
+      </w:r>
+      <w:bookmarkEnd w:id="6"/>
+    </w:p>
+    <w:p>
+      <w:r>
+        <w:t>//Techniken</w:t>
+      </w:r>
+      <w:r>
+        <w:br/>
+        <w:t>//Erfahrungen</w:t>
+      </w:r>
+    </w:p>
+    <w:p/>
+    <w:p>
+      <w:pPr>
+        <w:pStyle w:val="berschrift1"/>
+      </w:pPr>
+      <w:bookmarkStart w:id="7" w:name="_Toc121955625"/>
+      <w:r>
+        <w:t>Fazit</w:t>
+      </w:r>
+      <w:bookmarkEnd w:id="7"/>
+    </w:p>
+    <w:p>
+      <w:r>
+        <w:t>//Gelerntes, Erfahrungen etc.</w:t>
+      </w:r>
+    </w:p>
     <w:p/>
     <w:sectPr>
+      <w:headerReference w:type="default" r:id="rId7"/>
+      <w:footerReference w:type="default" r:id="rId8"/>
       <w:pgSz w:w="11906" w:h="16838"/>
       <w:pgMar w:top="1417" w:right="1417" w:bottom="1134" w:left="1417" w:header="708" w:footer="708" w:gutter="0"/>
       <w:pgNumType w:start="0"/>
@@ -1001,6 +1753,259 @@
     </w:sectPr>
   </w:body>
 </w:document>
+</file>
+
+<file path=word/endnotes.xml><?xml version="1.0" encoding="utf-8"?>
+<w:endnotes xmlns:wpc="http://schemas.microsoft.com/office/word/2010/wordprocessingCanvas" xmlns:cx="http://schemas.microsoft.com/office/drawing/2014/chartex" xmlns:cx1="http://schemas.microsoft.com/office/drawing/2015/9/8/chartex" xmlns:cx2="http://schemas.microsoft.com/office/drawing/2015/10/21/chartex" xmlns:cx3="http://schemas.microsoft.com/office/drawing/2016/5/9/chartex" xmlns:cx4="http://schemas.microsoft.com/office/drawing/2016/5/10/chartex" xmlns:cx5="http://schemas.microsoft.com/office/drawing/2016/5/11/chartex" xmlns:cx6="http://schemas.microsoft.com/office/drawing/2016/5/12/chartex" xmlns:cx7="http://schemas.microsoft.com/office/drawing/2016/5/13/chartex" xmlns:cx8="http://schemas.microsoft.com/office/drawing/2016/5/14/chartex" xmlns:mc="http://schemas.openxmlformats.org/markup-compatibility/2006" xmlns:aink="http://schemas.microsoft.com/office/drawing/2016/ink" xmlns:am3d="http://schemas.microsoft.com/office/drawing/2017/model3d" xmlns:o="urn:schemas-microsoft-com:office:office" xmlns:oel="http://schemas.microsoft.com/office/2019/extlst" xmlns:r="http://schemas.openxmlformats.org/officeDocument/2006/relationships" xmlns:m="http://schemas.openxmlformats.org/officeDocument/2006/math" xmlns:v="urn:schemas-microsoft-com:vml" xmlns:wp14="http://schemas.microsoft.com/office/word/2010/wordprocessingDrawing" xmlns:wp="http://schemas.openxmlformats.org/drawingml/2006/wordprocessingDrawing" xmlns:w10="urn:schemas-microsoft-com:office:word" xmlns:w="http://schemas.openxmlformats.org/wordprocessingml/2006/main" xmlns:w14="http://schemas.microsoft.com/office/word/2010/wordml" xmlns:w15="http://schemas.microsoft.com/office/word/2012/wordml" xmlns:w16cex="http://schemas.microsoft.com/office/word/2018/wordml/cex" xmlns:w16cid="http://schemas.microsoft.com/office/word/2016/wordml/cid" xmlns:w16="http://schemas.microsoft.com/office/word/2018/wordml" xmlns:w16sdtdh="http://schemas.microsoft.com/office/word/2020/wordml/sdtdatahash" xmlns:w16se="http://schemas.microsoft.com/office/word/2015/wordml/symex" xmlns:wpg="http://schemas.microsoft.com/office/word/2010/wordprocessingGroup" xmlns:wpi="http://schemas.microsoft.com/office/word/2010/wordprocessingInk" xmlns:wne="http://schemas.microsoft.com/office/word/2006/wordml" xmlns:wps="http://schemas.microsoft.com/office/word/2010/wordprocessingShape" mc:Ignorable="w14 w15 w16se w16cid w16 w16cex w16sdtdh wp14">
+  <w:endnote w:type="separator" w:id="-1">
+    <w:p>
+      <w:pPr>
+        <w:spacing w:after="0" w:line="240" w:lineRule="auto"/>
+      </w:pPr>
+      <w:r>
+        <w:separator/>
+      </w:r>
+    </w:p>
+  </w:endnote>
+  <w:endnote w:type="continuationSeparator" w:id="0">
+    <w:p>
+      <w:pPr>
+        <w:spacing w:after="0" w:line="240" w:lineRule="auto"/>
+      </w:pPr>
+      <w:r>
+        <w:continuationSeparator/>
+      </w:r>
+    </w:p>
+  </w:endnote>
+</w:endnotes>
+</file>
+
+<file path=word/footer1.xml><?xml version="1.0" encoding="utf-8"?>
+<w:ftr xmlns:wpc="http://schemas.microsoft.com/office/word/2010/wordprocessingCanvas" xmlns:cx="http://schemas.microsoft.com/office/drawing/2014/chartex" xmlns:cx1="http://schemas.microsoft.com/office/drawing/2015/9/8/chartex" xmlns:cx2="http://schemas.microsoft.com/office/drawing/2015/10/21/chartex" xmlns:cx3="http://schemas.microsoft.com/office/drawing/2016/5/9/chartex" xmlns:cx4="http://schemas.microsoft.com/office/drawing/2016/5/10/chartex" xmlns:cx5="http://schemas.microsoft.com/office/drawing/2016/5/11/chartex" xmlns:cx6="http://schemas.microsoft.com/office/drawing/2016/5/12/chartex" xmlns:cx7="http://schemas.microsoft.com/office/drawing/2016/5/13/chartex" xmlns:cx8="http://schemas.microsoft.com/office/drawing/2016/5/14/chartex" xmlns:mc="http://schemas.openxmlformats.org/markup-compatibility/2006" xmlns:aink="http://schemas.microsoft.com/office/drawing/2016/ink" xmlns:am3d="http://schemas.microsoft.com/office/drawing/2017/model3d" xmlns:o="urn:schemas-microsoft-com:office:office" xmlns:oel="http://schemas.microsoft.com/office/2019/extlst" xmlns:r="http://schemas.openxmlformats.org/officeDocument/2006/relationships" xmlns:m="http://schemas.openxmlformats.org/officeDocument/2006/math" xmlns:v="urn:schemas-microsoft-com:vml" xmlns:wp14="http://schemas.microsoft.com/office/word/2010/wordprocessingDrawing" xmlns:wp="http://schemas.openxmlformats.org/drawingml/2006/wordprocessingDrawing" xmlns:w10="urn:schemas-microsoft-com:office:word" xmlns:w="http://schemas.openxmlformats.org/wordprocessingml/2006/main" xmlns:w14="http://schemas.microsoft.com/office/word/2010/wordml" xmlns:w15="http://schemas.microsoft.com/office/word/2012/wordml" xmlns:w16cex="http://schemas.microsoft.com/office/word/2018/wordml/cex" xmlns:w16cid="http://schemas.microsoft.com/office/word/2016/wordml/cid" xmlns:w16="http://schemas.microsoft.com/office/word/2018/wordml" xmlns:w16sdtdh="http://schemas.microsoft.com/office/word/2020/wordml/sdtdatahash" xmlns:w16se="http://schemas.microsoft.com/office/word/2015/wordml/symex" xmlns:wpg="http://schemas.microsoft.com/office/word/2010/wordprocessingGroup" xmlns:wpi="http://schemas.microsoft.com/office/word/2010/wordprocessingInk" xmlns:wne="http://schemas.microsoft.com/office/word/2006/wordml" xmlns:wps="http://schemas.microsoft.com/office/word/2010/wordprocessingShape" mc:Ignorable="w14 w15 w16se w16cid w16 w16cex w16sdtdh wp14">
+  <w:p>
+    <w:pPr>
+      <w:pStyle w:val="Fuzeile"/>
+      <w:pBdr>
+        <w:bottom w:val="single" w:sz="6" w:space="1" w:color="auto"/>
+      </w:pBdr>
+      <w:jc w:val="right"/>
+    </w:pPr>
+  </w:p>
+  <w:sdt>
+    <w:sdtPr>
+      <w:id w:val="-2121129088"/>
+      <w:docPartObj>
+        <w:docPartGallery w:val="Page Numbers (Bottom of Page)"/>
+        <w:docPartUnique/>
+      </w:docPartObj>
+    </w:sdtPr>
+    <w:sdtContent>
+      <w:p>
+        <w:pPr>
+          <w:pStyle w:val="Fuzeile"/>
+          <w:jc w:val="right"/>
+        </w:pPr>
+        <w:r>
+          <w:fldChar w:fldCharType="begin"/>
+        </w:r>
+        <w:r>
+          <w:instrText>PAGE   \* MERGEFORMAT</w:instrText>
+        </w:r>
+        <w:r>
+          <w:fldChar w:fldCharType="separate"/>
+        </w:r>
+        <w:r>
+          <w:rPr>
+            <w:lang w:val="de-DE"/>
+          </w:rPr>
+          <w:t>2</w:t>
+        </w:r>
+        <w:r>
+          <w:fldChar w:fldCharType="end"/>
+        </w:r>
+      </w:p>
+    </w:sdtContent>
+  </w:sdt>
+</w:ftr>
+</file>
+
+<file path=word/footnotes.xml><?xml version="1.0" encoding="utf-8"?>
+<w:footnotes xmlns:wpc="http://schemas.microsoft.com/office/word/2010/wordprocessingCanvas" xmlns:cx="http://schemas.microsoft.com/office/drawing/2014/chartex" xmlns:cx1="http://schemas.microsoft.com/office/drawing/2015/9/8/chartex" xmlns:cx2="http://schemas.microsoft.com/office/drawing/2015/10/21/chartex" xmlns:cx3="http://schemas.microsoft.com/office/drawing/2016/5/9/chartex" xmlns:cx4="http://schemas.microsoft.com/office/drawing/2016/5/10/chartex" xmlns:cx5="http://schemas.microsoft.com/office/drawing/2016/5/11/chartex" xmlns:cx6="http://schemas.microsoft.com/office/drawing/2016/5/12/chartex" xmlns:cx7="http://schemas.microsoft.com/office/drawing/2016/5/13/chartex" xmlns:cx8="http://schemas.microsoft.com/office/drawing/2016/5/14/chartex" xmlns:mc="http://schemas.openxmlformats.org/markup-compatibility/2006" xmlns:aink="http://schemas.microsoft.com/office/drawing/2016/ink" xmlns:am3d="http://schemas.microsoft.com/office/drawing/2017/model3d" xmlns:o="urn:schemas-microsoft-com:office:office" xmlns:oel="http://schemas.microsoft.com/office/2019/extlst" xmlns:r="http://schemas.openxmlformats.org/officeDocument/2006/relationships" xmlns:m="http://schemas.openxmlformats.org/officeDocument/2006/math" xmlns:v="urn:schemas-microsoft-com:vml" xmlns:wp14="http://schemas.microsoft.com/office/word/2010/wordprocessingDrawing" xmlns:wp="http://schemas.openxmlformats.org/drawingml/2006/wordprocessingDrawing" xmlns:w10="urn:schemas-microsoft-com:office:word" xmlns:w="http://schemas.openxmlformats.org/wordprocessingml/2006/main" xmlns:w14="http://schemas.microsoft.com/office/word/2010/wordml" xmlns:w15="http://schemas.microsoft.com/office/word/2012/wordml" xmlns:w16cex="http://schemas.microsoft.com/office/word/2018/wordml/cex" xmlns:w16cid="http://schemas.microsoft.com/office/word/2016/wordml/cid" xmlns:w16="http://schemas.microsoft.com/office/word/2018/wordml" xmlns:w16sdtdh="http://schemas.microsoft.com/office/word/2020/wordml/sdtdatahash" xmlns:w16se="http://schemas.microsoft.com/office/word/2015/wordml/symex" xmlns:wpg="http://schemas.microsoft.com/office/word/2010/wordprocessingGroup" xmlns:wpi="http://schemas.microsoft.com/office/word/2010/wordprocessingInk" xmlns:wne="http://schemas.microsoft.com/office/word/2006/wordml" xmlns:wps="http://schemas.microsoft.com/office/word/2010/wordprocessingShape" mc:Ignorable="w14 w15 w16se w16cid w16 w16cex w16sdtdh wp14">
+  <w:footnote w:type="separator" w:id="-1">
+    <w:p>
+      <w:pPr>
+        <w:spacing w:after="0" w:line="240" w:lineRule="auto"/>
+      </w:pPr>
+      <w:r>
+        <w:separator/>
+      </w:r>
+    </w:p>
+  </w:footnote>
+  <w:footnote w:type="continuationSeparator" w:id="0">
+    <w:p>
+      <w:pPr>
+        <w:spacing w:after="0" w:line="240" w:lineRule="auto"/>
+      </w:pPr>
+      <w:r>
+        <w:continuationSeparator/>
+      </w:r>
+    </w:p>
+  </w:footnote>
+</w:footnotes>
+</file>
+
+<file path=word/header1.xml><?xml version="1.0" encoding="utf-8"?>
+<w:hdr xmlns:wpc="http://schemas.microsoft.com/office/word/2010/wordprocessingCanvas" xmlns:cx="http://schemas.microsoft.com/office/drawing/2014/chartex" xmlns:cx1="http://schemas.microsoft.com/office/drawing/2015/9/8/chartex" xmlns:cx2="http://schemas.microsoft.com/office/drawing/2015/10/21/chartex" xmlns:cx3="http://schemas.microsoft.com/office/drawing/2016/5/9/chartex" xmlns:cx4="http://schemas.microsoft.com/office/drawing/2016/5/10/chartex" xmlns:cx5="http://schemas.microsoft.com/office/drawing/2016/5/11/chartex" xmlns:cx6="http://schemas.microsoft.com/office/drawing/2016/5/12/chartex" xmlns:cx7="http://schemas.microsoft.com/office/drawing/2016/5/13/chartex" xmlns:cx8="http://schemas.microsoft.com/office/drawing/2016/5/14/chartex" xmlns:mc="http://schemas.openxmlformats.org/markup-compatibility/2006" xmlns:aink="http://schemas.microsoft.com/office/drawing/2016/ink" xmlns:am3d="http://schemas.microsoft.com/office/drawing/2017/model3d" xmlns:o="urn:schemas-microsoft-com:office:office" xmlns:oel="http://schemas.microsoft.com/office/2019/extlst" xmlns:r="http://schemas.openxmlformats.org/officeDocument/2006/relationships" xmlns:m="http://schemas.openxmlformats.org/officeDocument/2006/math" xmlns:v="urn:schemas-microsoft-com:vml" xmlns:wp14="http://schemas.microsoft.com/office/word/2010/wordprocessingDrawing" xmlns:wp="http://schemas.openxmlformats.org/drawingml/2006/wordprocessingDrawing" xmlns:w10="urn:schemas-microsoft-com:office:word" xmlns:w="http://schemas.openxmlformats.org/wordprocessingml/2006/main" xmlns:w14="http://schemas.microsoft.com/office/word/2010/wordml" xmlns:w15="http://schemas.microsoft.com/office/word/2012/wordml" xmlns:w16cex="http://schemas.microsoft.com/office/word/2018/wordml/cex" xmlns:w16cid="http://schemas.microsoft.com/office/word/2016/wordml/cid" xmlns:w16="http://schemas.microsoft.com/office/word/2018/wordml" xmlns:w16sdtdh="http://schemas.microsoft.com/office/word/2020/wordml/sdtdatahash" xmlns:w16se="http://schemas.microsoft.com/office/word/2015/wordml/symex" xmlns:wpg="http://schemas.microsoft.com/office/word/2010/wordprocessingGroup" xmlns:wpi="http://schemas.microsoft.com/office/word/2010/wordprocessingInk" xmlns:wne="http://schemas.microsoft.com/office/word/2006/wordml" xmlns:wps="http://schemas.microsoft.com/office/word/2010/wordprocessingShape" mc:Ignorable="w14 w15 w16se w16cid w16 w16cex w16sdtdh wp14">
+  <w:p>
+    <w:pPr>
+      <w:pStyle w:val="Kopfzeile"/>
+      <w:tabs>
+        <w:tab w:val="clear" w:pos="4536"/>
+        <w:tab w:val="left" w:pos="4962"/>
+      </w:tabs>
+    </w:pPr>
+    <w:r>
+      <w:drawing>
+        <wp:anchor distT="0" distB="0" distL="114300" distR="114300" simplePos="0" relativeHeight="251658240" behindDoc="0" locked="0" layoutInCell="1" allowOverlap="1" wp14:anchorId="605F0C03" wp14:editId="3C906B14">
+          <wp:simplePos x="0" y="0"/>
+          <wp:positionH relativeFrom="column">
+            <wp:posOffset>5393055</wp:posOffset>
+          </wp:positionH>
+          <wp:positionV relativeFrom="paragraph">
+            <wp:posOffset>-3810</wp:posOffset>
+          </wp:positionV>
+          <wp:extent cx="387091" cy="491728"/>
+          <wp:effectExtent l="0" t="0" r="0" b="3810"/>
+          <wp:wrapNone/>
+          <wp:docPr id="1" name="Grafik 1"/>
+          <wp:cNvGraphicFramePr>
+            <a:graphicFrameLocks xmlns:a="http://schemas.openxmlformats.org/drawingml/2006/main" noChangeAspect="1"/>
+          </wp:cNvGraphicFramePr>
+          <a:graphic xmlns:a="http://schemas.openxmlformats.org/drawingml/2006/main">
+            <a:graphicData uri="http://schemas.openxmlformats.org/drawingml/2006/picture">
+              <pic:pic xmlns:pic="http://schemas.openxmlformats.org/drawingml/2006/picture">
+                <pic:nvPicPr>
+                  <pic:cNvPr id="1" name=""/>
+                  <pic:cNvPicPr/>
+                </pic:nvPicPr>
+                <pic:blipFill>
+                  <a:blip r:embed="rId1">
+                    <a:extLst>
+                      <a:ext uri="{28A0092B-C50C-407E-A947-70E740481C1C}">
+                        <a14:useLocalDpi xmlns:a14="http://schemas.microsoft.com/office/drawing/2010/main" val="0"/>
+                      </a:ext>
+                    </a:extLst>
+                  </a:blip>
+                  <a:stretch>
+                    <a:fillRect/>
+                  </a:stretch>
+                </pic:blipFill>
+                <pic:spPr>
+                  <a:xfrm>
+                    <a:off x="0" y="0"/>
+                    <a:ext cx="387091" cy="491728"/>
+                  </a:xfrm>
+                  <a:prstGeom prst="rect">
+                    <a:avLst/>
+                  </a:prstGeom>
+                </pic:spPr>
+              </pic:pic>
+            </a:graphicData>
+          </a:graphic>
+          <wp14:sizeRelH relativeFrom="margin">
+            <wp14:pctWidth>0</wp14:pctWidth>
+          </wp14:sizeRelH>
+          <wp14:sizeRelV relativeFrom="margin">
+            <wp14:pctHeight>0</wp14:pctHeight>
+          </wp14:sizeRelV>
+        </wp:anchor>
+      </w:drawing>
+    </w:r>
+    <w:r>
+      <w:rPr>
+        <w:b/>
+      </w:rPr>
+      <w:t>Modul 152 – Multimedia-Inhalte</w:t>
+    </w:r>
+    <w:r>
+      <w:t xml:space="preserve"> </w:t>
+    </w:r>
+    <w:r>
+      <w:tab/>
+    </w:r>
+    <w:r>
+      <w:rPr>
+        <w:b/>
+      </w:rPr>
+      <w:t>Kanton St.Gallen</w:t>
+    </w:r>
+  </w:p>
+  <w:p>
+    <w:pPr>
+      <w:pStyle w:val="Kopfzeile"/>
+      <w:tabs>
+        <w:tab w:val="clear" w:pos="4536"/>
+        <w:tab w:val="left" w:pos="4962"/>
+      </w:tabs>
+    </w:pPr>
+    <w:r>
+      <w:rPr>
+        <w:b/>
+      </w:rPr>
+      <w:t>in Webauftritt integrieren</w:t>
+    </w:r>
+    <w:r>
+      <w:t xml:space="preserve"> </w:t>
+    </w:r>
+    <w:r>
+      <w:tab/>
+    </w:r>
+    <w:r>
+      <w:t>Gewerbliches Berufs- und</w:t>
+    </w:r>
+  </w:p>
+  <w:p>
+    <w:pPr>
+      <w:pStyle w:val="Kopfzeile"/>
+      <w:pBdr>
+        <w:bottom w:val="single" w:sz="6" w:space="1" w:color="auto"/>
+      </w:pBdr>
+      <w:tabs>
+        <w:tab w:val="clear" w:pos="4536"/>
+        <w:tab w:val="left" w:pos="4962"/>
+      </w:tabs>
+    </w:pPr>
+    <w:r>
+      <w:t>Dokumentation</w:t>
+    </w:r>
+    <w:r>
+      <w:t xml:space="preserve"> ePortfolio </w:t>
+    </w:r>
+    <w:r>
+      <w:t>Robin Nater</w:t>
+    </w:r>
+    <w:r>
+      <w:tab/>
+    </w:r>
+    <w:r>
+      <w:t>Weiterbildungszentrum St.Gallen</w:t>
+    </w:r>
+    <w:r>
+      <w:rPr>
+        <w:noProof/>
+      </w:rPr>
+      <w:t xml:space="preserve"> </w:t>
+    </w:r>
+  </w:p>
+  <w:p>
+    <w:pPr>
+      <w:pStyle w:val="Kopfzeile"/>
+      <w:tabs>
+        <w:tab w:val="left" w:pos="5529"/>
+      </w:tabs>
+    </w:pPr>
+  </w:p>
+</w:hdr>
 </file>
 
 <file path=word/styles.xml><?xml version="1.0" encoding="utf-8"?>
@@ -1402,6 +2407,71 @@
     <w:name w:val="Normal"/>
     <w:qFormat/>
   </w:style>
+  <w:style w:type="paragraph" w:styleId="berschrift1">
+    <w:name w:val="heading 1"/>
+    <w:basedOn w:val="Standard"/>
+    <w:next w:val="Standard"/>
+    <w:link w:val="berschrift1Zchn"/>
+    <w:uiPriority w:val="9"/>
+    <w:qFormat/>
+    <w:rsid w:val="00C159BD"/>
+    <w:pPr>
+      <w:keepNext/>
+      <w:keepLines/>
+      <w:spacing w:before="240" w:after="0"/>
+      <w:outlineLvl w:val="0"/>
+    </w:pPr>
+    <w:rPr>
+      <w:rFonts w:asciiTheme="majorHAnsi" w:eastAsiaTheme="majorEastAsia" w:hAnsiTheme="majorHAnsi" w:cstheme="majorBidi"/>
+      <w:color w:val="2F5496" w:themeColor="accent1" w:themeShade="BF"/>
+      <w:sz w:val="32"/>
+      <w:szCs w:val="32"/>
+    </w:rPr>
+  </w:style>
+  <w:style w:type="paragraph" w:styleId="berschrift2">
+    <w:name w:val="heading 2"/>
+    <w:basedOn w:val="Standard"/>
+    <w:next w:val="Standard"/>
+    <w:link w:val="berschrift2Zchn"/>
+    <w:uiPriority w:val="9"/>
+    <w:unhideWhenUsed/>
+    <w:qFormat/>
+    <w:rsid w:val="00C159BD"/>
+    <w:pPr>
+      <w:keepNext/>
+      <w:keepLines/>
+      <w:spacing w:before="40" w:after="0"/>
+      <w:outlineLvl w:val="1"/>
+    </w:pPr>
+    <w:rPr>
+      <w:rFonts w:asciiTheme="majorHAnsi" w:eastAsiaTheme="majorEastAsia" w:hAnsiTheme="majorHAnsi" w:cstheme="majorBidi"/>
+      <w:color w:val="2F5496" w:themeColor="accent1" w:themeShade="BF"/>
+      <w:sz w:val="26"/>
+      <w:szCs w:val="26"/>
+    </w:rPr>
+  </w:style>
+  <w:style w:type="paragraph" w:styleId="berschrift3">
+    <w:name w:val="heading 3"/>
+    <w:basedOn w:val="Standard"/>
+    <w:next w:val="Standard"/>
+    <w:link w:val="berschrift3Zchn"/>
+    <w:uiPriority w:val="9"/>
+    <w:unhideWhenUsed/>
+    <w:qFormat/>
+    <w:rsid w:val="00C159BD"/>
+    <w:pPr>
+      <w:keepNext/>
+      <w:keepLines/>
+      <w:spacing w:before="40" w:after="0"/>
+      <w:outlineLvl w:val="2"/>
+    </w:pPr>
+    <w:rPr>
+      <w:rFonts w:asciiTheme="majorHAnsi" w:eastAsiaTheme="majorEastAsia" w:hAnsiTheme="majorHAnsi" w:cstheme="majorBidi"/>
+      <w:color w:val="1F3763" w:themeColor="accent1" w:themeShade="7F"/>
+      <w:sz w:val="24"/>
+      <w:szCs w:val="24"/>
+    </w:rPr>
+  </w:style>
   <w:style w:type="character" w:default="1" w:styleId="Absatz-Standardschriftart">
     <w:name w:val="Default Paragraph Font"/>
     <w:uiPriority w:val="1"/>
@@ -1453,6 +2523,165 @@
       <w:rFonts w:eastAsiaTheme="minorEastAsia"/>
       <w:lang w:eastAsia="de-CH"/>
     </w:rPr>
+  </w:style>
+  <w:style w:type="character" w:customStyle="1" w:styleId="berschrift1Zchn">
+    <w:name w:val="Überschrift 1 Zchn"/>
+    <w:basedOn w:val="Absatz-Standardschriftart"/>
+    <w:link w:val="berschrift1"/>
+    <w:uiPriority w:val="9"/>
+    <w:rsid w:val="00C159BD"/>
+    <w:rPr>
+      <w:rFonts w:asciiTheme="majorHAnsi" w:eastAsiaTheme="majorEastAsia" w:hAnsiTheme="majorHAnsi" w:cstheme="majorBidi"/>
+      <w:color w:val="2F5496" w:themeColor="accent1" w:themeShade="BF"/>
+      <w:sz w:val="32"/>
+      <w:szCs w:val="32"/>
+    </w:rPr>
+  </w:style>
+  <w:style w:type="character" w:customStyle="1" w:styleId="berschrift2Zchn">
+    <w:name w:val="Überschrift 2 Zchn"/>
+    <w:basedOn w:val="Absatz-Standardschriftart"/>
+    <w:link w:val="berschrift2"/>
+    <w:uiPriority w:val="9"/>
+    <w:rsid w:val="00C159BD"/>
+    <w:rPr>
+      <w:rFonts w:asciiTheme="majorHAnsi" w:eastAsiaTheme="majorEastAsia" w:hAnsiTheme="majorHAnsi" w:cstheme="majorBidi"/>
+      <w:color w:val="2F5496" w:themeColor="accent1" w:themeShade="BF"/>
+      <w:sz w:val="26"/>
+      <w:szCs w:val="26"/>
+    </w:rPr>
+  </w:style>
+  <w:style w:type="character" w:customStyle="1" w:styleId="berschrift3Zchn">
+    <w:name w:val="Überschrift 3 Zchn"/>
+    <w:basedOn w:val="Absatz-Standardschriftart"/>
+    <w:link w:val="berschrift3"/>
+    <w:uiPriority w:val="9"/>
+    <w:rsid w:val="00C159BD"/>
+    <w:rPr>
+      <w:rFonts w:asciiTheme="majorHAnsi" w:eastAsiaTheme="majorEastAsia" w:hAnsiTheme="majorHAnsi" w:cstheme="majorBidi"/>
+      <w:color w:val="1F3763" w:themeColor="accent1" w:themeShade="7F"/>
+      <w:sz w:val="24"/>
+      <w:szCs w:val="24"/>
+    </w:rPr>
+  </w:style>
+  <w:style w:type="paragraph" w:styleId="Inhaltsverzeichnisberschrift">
+    <w:name w:val="TOC Heading"/>
+    <w:basedOn w:val="berschrift1"/>
+    <w:next w:val="Standard"/>
+    <w:uiPriority w:val="39"/>
+    <w:unhideWhenUsed/>
+    <w:qFormat/>
+    <w:rsid w:val="00F41CC0"/>
+    <w:pPr>
+      <w:outlineLvl w:val="9"/>
+    </w:pPr>
+    <w:rPr>
+      <w:lang w:eastAsia="de-CH"/>
+    </w:rPr>
+  </w:style>
+  <w:style w:type="paragraph" w:styleId="Verzeichnis2">
+    <w:name w:val="toc 2"/>
+    <w:basedOn w:val="Standard"/>
+    <w:next w:val="Standard"/>
+    <w:autoRedefine/>
+    <w:uiPriority w:val="39"/>
+    <w:unhideWhenUsed/>
+    <w:rsid w:val="00F41CC0"/>
+    <w:pPr>
+      <w:spacing w:after="100"/>
+      <w:ind w:left="220"/>
+    </w:pPr>
+    <w:rPr>
+      <w:rFonts w:eastAsiaTheme="minorEastAsia" w:cs="Times New Roman"/>
+      <w:lang w:eastAsia="de-CH"/>
+    </w:rPr>
+  </w:style>
+  <w:style w:type="paragraph" w:styleId="Verzeichnis1">
+    <w:name w:val="toc 1"/>
+    <w:basedOn w:val="Standard"/>
+    <w:next w:val="Standard"/>
+    <w:autoRedefine/>
+    <w:uiPriority w:val="39"/>
+    <w:unhideWhenUsed/>
+    <w:rsid w:val="00F41CC0"/>
+    <w:pPr>
+      <w:spacing w:after="100"/>
+    </w:pPr>
+    <w:rPr>
+      <w:rFonts w:eastAsiaTheme="minorEastAsia" w:cs="Times New Roman"/>
+      <w:lang w:eastAsia="de-CH"/>
+    </w:rPr>
+  </w:style>
+  <w:style w:type="paragraph" w:styleId="Verzeichnis3">
+    <w:name w:val="toc 3"/>
+    <w:basedOn w:val="Standard"/>
+    <w:next w:val="Standard"/>
+    <w:autoRedefine/>
+    <w:uiPriority w:val="39"/>
+    <w:unhideWhenUsed/>
+    <w:rsid w:val="00F41CC0"/>
+    <w:pPr>
+      <w:spacing w:after="100"/>
+      <w:ind w:left="440"/>
+    </w:pPr>
+    <w:rPr>
+      <w:rFonts w:eastAsiaTheme="minorEastAsia" w:cs="Times New Roman"/>
+      <w:lang w:eastAsia="de-CH"/>
+    </w:rPr>
+  </w:style>
+  <w:style w:type="character" w:styleId="Hyperlink">
+    <w:name w:val="Hyperlink"/>
+    <w:basedOn w:val="Absatz-Standardschriftart"/>
+    <w:uiPriority w:val="99"/>
+    <w:unhideWhenUsed/>
+    <w:rsid w:val="00F41CC0"/>
+    <w:rPr>
+      <w:color w:val="0563C1" w:themeColor="hyperlink"/>
+      <w:u w:val="single"/>
+    </w:rPr>
+  </w:style>
+  <w:style w:type="paragraph" w:styleId="Kopfzeile">
+    <w:name w:val="header"/>
+    <w:basedOn w:val="Standard"/>
+    <w:link w:val="KopfzeileZchn"/>
+    <w:uiPriority w:val="99"/>
+    <w:unhideWhenUsed/>
+    <w:rsid w:val="00F41CC0"/>
+    <w:pPr>
+      <w:tabs>
+        <w:tab w:val="center" w:pos="4536"/>
+        <w:tab w:val="right" w:pos="9072"/>
+      </w:tabs>
+      <w:spacing w:after="0" w:line="240" w:lineRule="auto"/>
+    </w:pPr>
+  </w:style>
+  <w:style w:type="character" w:customStyle="1" w:styleId="KopfzeileZchn">
+    <w:name w:val="Kopfzeile Zchn"/>
+    <w:basedOn w:val="Absatz-Standardschriftart"/>
+    <w:link w:val="Kopfzeile"/>
+    <w:uiPriority w:val="99"/>
+    <w:rsid w:val="00F41CC0"/>
+  </w:style>
+  <w:style w:type="paragraph" w:styleId="Fuzeile">
+    <w:name w:val="footer"/>
+    <w:basedOn w:val="Standard"/>
+    <w:link w:val="FuzeileZchn"/>
+    <w:uiPriority w:val="99"/>
+    <w:unhideWhenUsed/>
+    <w:rsid w:val="00F41CC0"/>
+    <w:pPr>
+      <w:tabs>
+        <w:tab w:val="center" w:pos="4536"/>
+        <w:tab w:val="right" w:pos="9072"/>
+      </w:tabs>
+      <w:spacing w:after="0" w:line="240" w:lineRule="auto"/>
+    </w:pPr>
+  </w:style>
+  <w:style w:type="character" w:customStyle="1" w:styleId="FuzeileZchn">
+    <w:name w:val="Fußzeile Zchn"/>
+    <w:basedOn w:val="Absatz-Standardschriftart"/>
+    <w:link w:val="Fuzeile"/>
+    <w:uiPriority w:val="99"/>
+    <w:rsid w:val="00F41CC0"/>
   </w:style>
 </w:styles>
 </file>
@@ -1750,4 +2979,16 @@
     </a:ext>
   </a:extLst>
 </a:theme>
+</file>
+
+<file path=customXml/item1.xml><?xml version="1.0" encoding="utf-8"?>
+<b:Sources xmlns:b="http://schemas.openxmlformats.org/officeDocument/2006/bibliography" xmlns="http://schemas.openxmlformats.org/officeDocument/2006/bibliography" SelectedStyle="\APASixthEditionOfficeOnline.xsl" StyleName="APA" Version="6"/>
+</file>
+
+<file path=customXml/itemProps1.xml><?xml version="1.0" encoding="utf-8"?>
+<ds:datastoreItem xmlns:ds="http://schemas.openxmlformats.org/officeDocument/2006/customXml" ds:itemID="{2668387D-BC4B-490E-945B-B3457E89C1D2}">
+  <ds:schemaRefs>
+    <ds:schemaRef ds:uri="http://schemas.openxmlformats.org/officeDocument/2006/bibliography"/>
+  </ds:schemaRefs>
+</ds:datastoreItem>
 </file>
</xml_diff>

<commit_message>
Write chapter 1 and 2
</commit_message>
<xml_diff>
--- a/Documentation/Documentation.docx
+++ b/Documentation/Documentation.docx
@@ -96,9 +96,8 @@
                                   <w:alias w:val="Veröffentlichungsdatum"/>
                                   <w:tag w:val=""/>
                                   <w:id w:val="400952559"/>
-                                  <w:showingPlcHdr/>
                                   <w:dataBinding w:prefixMappings="xmlns:ns0='http://schemas.microsoft.com/office/2006/coverPageProps' " w:xpath="/ns0:CoverPageProperties[1]/ns0:PublishDate[1]" w:storeItemID="{55AF091B-3C7A-41E3-B477-F2FDAA23CFDA}"/>
-                                  <w:date>
+                                  <w:date w:fullDate="2022-12-01T00:00:00Z">
                                     <w:dateFormat w:val="d. MMMM yyyy"/>
                                     <w:lid w:val="de-DE"/>
                                     <w:storeMappedDataAs w:val="dateTime"/>
@@ -125,7 +124,7 @@
                                         <w:szCs w:val="40"/>
                                         <w:lang w:val="de-DE"/>
                                       </w:rPr>
-                                      <w:t>[Datum]</w:t>
+                                      <w:t>Dezember 2022</w:t>
                                     </w:r>
                                   </w:p>
                                 </w:sdtContent>
@@ -170,9 +169,8 @@
                             <w:alias w:val="Veröffentlichungsdatum"/>
                             <w:tag w:val=""/>
                             <w:id w:val="400952559"/>
-                            <w:showingPlcHdr/>
                             <w:dataBinding w:prefixMappings="xmlns:ns0='http://schemas.microsoft.com/office/2006/coverPageProps' " w:xpath="/ns0:CoverPageProperties[1]/ns0:PublishDate[1]" w:storeItemID="{55AF091B-3C7A-41E3-B477-F2FDAA23CFDA}"/>
-                            <w:date>
+                            <w:date w:fullDate="2022-12-01T00:00:00Z">
                               <w:dateFormat w:val="d. MMMM yyyy"/>
                               <w:lid w:val="de-DE"/>
                               <w:storeMappedDataAs w:val="dateTime"/>
@@ -199,7 +197,7 @@
                                   <w:szCs w:val="40"/>
                                   <w:lang w:val="de-DE"/>
                                 </w:rPr>
-                                <w:t>[Datum]</w:t>
+                                <w:t>Dezember 2022</w:t>
                               </w:r>
                             </w:p>
                           </w:sdtContent>
@@ -344,7 +342,6 @@
                                     <w:alias w:val="Firma"/>
                                     <w:tag w:val=""/>
                                     <w:id w:val="-661235724"/>
-                                    <w:showingPlcHdr/>
                                     <w:dataBinding w:prefixMappings="xmlns:ns0='http://schemas.openxmlformats.org/officeDocument/2006/extended-properties' " w:xpath="/ns0:Properties[1]/ns0:Company[1]" w:storeItemID="{6668398D-A668-4E3E-A5EB-62B293D839F1}"/>
                                     <w:text/>
                                   </w:sdtPr>
@@ -355,9 +352,8 @@
                                         <w:color w:val="262626" w:themeColor="text1" w:themeTint="D9"/>
                                         <w:sz w:val="20"/>
                                         <w:szCs w:val="20"/>
-                                        <w:lang w:val="de-DE"/>
                                       </w:rPr>
-                                      <w:t>[Firmenname]</w:t>
+                                      <w:t>GBS St.Gallen</w:t>
                                     </w:r>
                                   </w:sdtContent>
                                 </w:sdt>
@@ -393,9 +389,8 @@
                                         <w:color w:val="262626" w:themeColor="text1" w:themeTint="D9"/>
                                         <w:sz w:val="20"/>
                                         <w:szCs w:val="20"/>
-                                        <w:lang w:val="de-DE"/>
                                       </w:rPr>
-                                      <w:t>[Firmenadresse]</w:t>
+                                      <w:t xml:space="preserve">     </w:t>
                                     </w:r>
                                   </w:sdtContent>
                                 </w:sdt>
@@ -494,7 +489,6 @@
                               <w:alias w:val="Firma"/>
                               <w:tag w:val=""/>
                               <w:id w:val="-661235724"/>
-                              <w:showingPlcHdr/>
                               <w:dataBinding w:prefixMappings="xmlns:ns0='http://schemas.openxmlformats.org/officeDocument/2006/extended-properties' " w:xpath="/ns0:Properties[1]/ns0:Company[1]" w:storeItemID="{6668398D-A668-4E3E-A5EB-62B293D839F1}"/>
                               <w:text/>
                             </w:sdtPr>
@@ -505,9 +499,8 @@
                                   <w:color w:val="262626" w:themeColor="text1" w:themeTint="D9"/>
                                   <w:sz w:val="20"/>
                                   <w:szCs w:val="20"/>
-                                  <w:lang w:val="de-DE"/>
                                 </w:rPr>
-                                <w:t>[Firmenname]</w:t>
+                                <w:t>GBS St.Gallen</w:t>
                               </w:r>
                             </w:sdtContent>
                           </w:sdt>
@@ -543,9 +536,8 @@
                                   <w:color w:val="262626" w:themeColor="text1" w:themeTint="D9"/>
                                   <w:sz w:val="20"/>
                                   <w:szCs w:val="20"/>
-                                  <w:lang w:val="de-DE"/>
                                 </w:rPr>
-                                <w:t>[Firmenadresse]</w:t>
+                                <w:t xml:space="preserve">     </w:t>
                               </w:r>
                             </w:sdtContent>
                           </w:sdt>
@@ -672,7 +664,7 @@
                                         <w:sz w:val="52"/>
                                         <w:szCs w:val="52"/>
                                       </w:rPr>
-                                      <w:t>Dokumentation ePortfolio m152</w:t>
+                                      <w:t xml:space="preserve">Dokumentation ePortfolio </w:t>
                                     </w:r>
                                   </w:sdtContent>
                                 </w:sdt>
@@ -688,7 +680,6 @@
                                   <w:alias w:val="Untertitel"/>
                                   <w:tag w:val=""/>
                                   <w:id w:val="1615247542"/>
-                                  <w:showingPlcHdr/>
                                   <w:dataBinding w:prefixMappings="xmlns:ns0='http://purl.org/dc/elements/1.1/' xmlns:ns1='http://schemas.openxmlformats.org/package/2006/metadata/core-properties' " w:xpath="/ns1:coreProperties[1]/ns0:subject[1]" w:storeItemID="{6C3C8BC8-F283-45AE-878A-BAB7291924A1}"/>
                                   <w:text/>
                                 </w:sdtPr>
@@ -710,9 +701,8 @@
                                         <w:color w:val="44546A" w:themeColor="text2"/>
                                         <w:sz w:val="36"/>
                                         <w:szCs w:val="36"/>
-                                        <w:lang w:val="de-DE"/>
                                       </w:rPr>
-                                      <w:t>[Untertitel des Dokuments]</w:t>
+                                      <w:t>M152 - Multimedia-Inhalte in Webauftritt integrieren</w:t>
                                     </w:r>
                                   </w:p>
                                 </w:sdtContent>
@@ -775,7 +765,7 @@
                                   <w:sz w:val="52"/>
                                   <w:szCs w:val="52"/>
                                 </w:rPr>
-                                <w:t>Dokumentation ePortfolio m152</w:t>
+                                <w:t xml:space="preserve">Dokumentation ePortfolio </w:t>
                               </w:r>
                             </w:sdtContent>
                           </w:sdt>
@@ -791,7 +781,6 @@
                             <w:alias w:val="Untertitel"/>
                             <w:tag w:val=""/>
                             <w:id w:val="1615247542"/>
-                            <w:showingPlcHdr/>
                             <w:dataBinding w:prefixMappings="xmlns:ns0='http://purl.org/dc/elements/1.1/' xmlns:ns1='http://schemas.openxmlformats.org/package/2006/metadata/core-properties' " w:xpath="/ns1:coreProperties[1]/ns0:subject[1]" w:storeItemID="{6C3C8BC8-F283-45AE-878A-BAB7291924A1}"/>
                             <w:text/>
                           </w:sdtPr>
@@ -813,9 +802,8 @@
                                   <w:color w:val="44546A" w:themeColor="text2"/>
                                   <w:sz w:val="36"/>
                                   <w:szCs w:val="36"/>
-                                  <w:lang w:val="de-DE"/>
                                 </w:rPr>
-                                <w:t>[Untertitel des Dokuments]</w:t>
+                                <w:t>M152 - Multimedia-Inhalte in Webauftritt integrieren</w:t>
                               </w:r>
                             </w:p>
                           </w:sdtContent>
@@ -1035,7 +1023,7 @@
               <w:r>
                 <w:fldChar w:fldCharType="separate"/>
               </w:r>
-              <w:hyperlink w:anchor="_Toc121955618" w:history="1">
+              <w:hyperlink w:anchor="_Toc122639959" w:history="1">
                 <w:r>
                   <w:rPr>
                     <w:rStyle w:val="Hyperlink"/>
@@ -1062,7 +1050,7 @@
                     <w:noProof/>
                     <w:webHidden/>
                   </w:rPr>
-                  <w:instrText xml:space="preserve"> PAGEREF _Toc121955618 \h </w:instrText>
+                  <w:instrText xml:space="preserve"> PAGEREF _Toc122639959 \h </w:instrText>
                 </w:r>
                 <w:r>
                   <w:rPr>
@@ -1104,13 +1092,13 @@
                   <w:noProof/>
                 </w:rPr>
               </w:pPr>
-              <w:hyperlink w:anchor="_Toc121955619" w:history="1">
+              <w:hyperlink w:anchor="_Toc122639960" w:history="1">
                 <w:r>
                   <w:rPr>
                     <w:rStyle w:val="Hyperlink"/>
                     <w:noProof/>
                   </w:rPr>
-                  <w:t>Abweichungen zum Konzept</w:t>
+                  <w:t>Eingesetzte spezielle Technologien</w:t>
                 </w:r>
                 <w:r>
                   <w:rPr>
@@ -1131,7 +1119,76 @@
                     <w:noProof/>
                     <w:webHidden/>
                   </w:rPr>
-                  <w:instrText xml:space="preserve"> PAGEREF _Toc121955619 \h </w:instrText>
+                  <w:instrText xml:space="preserve"> PAGEREF _Toc122639960 \h </w:instrText>
+                </w:r>
+                <w:r>
+                  <w:rPr>
+                    <w:noProof/>
+                    <w:webHidden/>
+                  </w:rPr>
+                </w:r>
+                <w:r>
+                  <w:rPr>
+                    <w:noProof/>
+                    <w:webHidden/>
+                  </w:rPr>
+                  <w:fldChar w:fldCharType="separate"/>
+                </w:r>
+                <w:r>
+                  <w:rPr>
+                    <w:noProof/>
+                    <w:webHidden/>
+                  </w:rPr>
+                  <w:t>2</w:t>
+                </w:r>
+                <w:r>
+                  <w:rPr>
+                    <w:noProof/>
+                    <w:webHidden/>
+                  </w:rPr>
+                  <w:fldChar w:fldCharType="end"/>
+                </w:r>
+              </w:hyperlink>
+            </w:p>
+            <w:p>
+              <w:pPr>
+                <w:pStyle w:val="Verzeichnis3"/>
+                <w:tabs>
+                  <w:tab w:val="right" w:leader="dot" w:pos="9062"/>
+                </w:tabs>
+                <w:rPr>
+                  <w:rFonts w:cstheme="minorBidi"/>
+                  <w:noProof/>
+                </w:rPr>
+              </w:pPr>
+              <w:hyperlink w:anchor="_Toc122639961" w:history="1">
+                <w:r>
+                  <w:rPr>
+                    <w:rStyle w:val="Hyperlink"/>
+                    <w:noProof/>
+                  </w:rPr>
+                  <w:t>Dynamische Logofarbe</w:t>
+                </w:r>
+                <w:r>
+                  <w:rPr>
+                    <w:noProof/>
+                    <w:webHidden/>
+                  </w:rPr>
+                  <w:tab/>
+                </w:r>
+                <w:r>
+                  <w:rPr>
+                    <w:noProof/>
+                    <w:webHidden/>
+                  </w:rPr>
+                  <w:fldChar w:fldCharType="begin"/>
+                </w:r>
+                <w:r>
+                  <w:rPr>
+                    <w:noProof/>
+                    <w:webHidden/>
+                  </w:rPr>
+                  <w:instrText xml:space="preserve"> PAGEREF _Toc122639961 \h </w:instrText>
                 </w:r>
                 <w:r>
                   <w:rPr>
@@ -1173,13 +1230,13 @@
                   <w:noProof/>
                 </w:rPr>
               </w:pPr>
-              <w:hyperlink w:anchor="_Toc121955620" w:history="1">
+              <w:hyperlink w:anchor="_Toc122639962" w:history="1">
                 <w:r>
                   <w:rPr>
                     <w:rStyle w:val="Hyperlink"/>
                     <w:noProof/>
                   </w:rPr>
-                  <w:t>Eingesetzte spezielle Technologien</w:t>
+                  <w:t>Abweichungen zum Konzept</w:t>
                 </w:r>
                 <w:r>
                   <w:rPr>
@@ -1200,7 +1257,7 @@
                     <w:noProof/>
                     <w:webHidden/>
                   </w:rPr>
-                  <w:instrText xml:space="preserve"> PAGEREF _Toc121955620 \h </w:instrText>
+                  <w:instrText xml:space="preserve"> PAGEREF _Toc122639962 \h </w:instrText>
                 </w:r>
                 <w:r>
                   <w:rPr>
@@ -1220,7 +1277,145 @@
                     <w:noProof/>
                     <w:webHidden/>
                   </w:rPr>
-                  <w:t>2</w:t>
+                  <w:t>3</w:t>
+                </w:r>
+                <w:r>
+                  <w:rPr>
+                    <w:noProof/>
+                    <w:webHidden/>
+                  </w:rPr>
+                  <w:fldChar w:fldCharType="end"/>
+                </w:r>
+              </w:hyperlink>
+            </w:p>
+            <w:p>
+              <w:pPr>
+                <w:pStyle w:val="Verzeichnis3"/>
+                <w:tabs>
+                  <w:tab w:val="right" w:leader="dot" w:pos="9062"/>
+                </w:tabs>
+                <w:rPr>
+                  <w:rFonts w:cstheme="minorBidi"/>
+                  <w:noProof/>
+                </w:rPr>
+              </w:pPr>
+              <w:hyperlink w:anchor="_Toc122639963" w:history="1">
+                <w:r>
+                  <w:rPr>
+                    <w:rStyle w:val="Hyperlink"/>
+                    <w:noProof/>
+                  </w:rPr>
+                  <w:t>Design vom Range Input</w:t>
+                </w:r>
+                <w:r>
+                  <w:rPr>
+                    <w:noProof/>
+                    <w:webHidden/>
+                  </w:rPr>
+                  <w:tab/>
+                </w:r>
+                <w:r>
+                  <w:rPr>
+                    <w:noProof/>
+                    <w:webHidden/>
+                  </w:rPr>
+                  <w:fldChar w:fldCharType="begin"/>
+                </w:r>
+                <w:r>
+                  <w:rPr>
+                    <w:noProof/>
+                    <w:webHidden/>
+                  </w:rPr>
+                  <w:instrText xml:space="preserve"> PAGEREF _Toc122639963 \h </w:instrText>
+                </w:r>
+                <w:r>
+                  <w:rPr>
+                    <w:noProof/>
+                    <w:webHidden/>
+                  </w:rPr>
+                </w:r>
+                <w:r>
+                  <w:rPr>
+                    <w:noProof/>
+                    <w:webHidden/>
+                  </w:rPr>
+                  <w:fldChar w:fldCharType="separate"/>
+                </w:r>
+                <w:r>
+                  <w:rPr>
+                    <w:noProof/>
+                    <w:webHidden/>
+                  </w:rPr>
+                  <w:t>3</w:t>
+                </w:r>
+                <w:r>
+                  <w:rPr>
+                    <w:noProof/>
+                    <w:webHidden/>
+                  </w:rPr>
+                  <w:fldChar w:fldCharType="end"/>
+                </w:r>
+              </w:hyperlink>
+            </w:p>
+            <w:p>
+              <w:pPr>
+                <w:pStyle w:val="Verzeichnis3"/>
+                <w:tabs>
+                  <w:tab w:val="right" w:leader="dot" w:pos="9062"/>
+                </w:tabs>
+                <w:rPr>
+                  <w:rFonts w:cstheme="minorBidi"/>
+                  <w:noProof/>
+                </w:rPr>
+              </w:pPr>
+              <w:hyperlink w:anchor="_Toc122639964" w:history="1">
+                <w:r>
+                  <w:rPr>
+                    <w:rStyle w:val="Hyperlink"/>
+                    <w:noProof/>
+                  </w:rPr>
+                  <w:t>Farbstreifen als Hintergrund</w:t>
+                </w:r>
+                <w:r>
+                  <w:rPr>
+                    <w:noProof/>
+                    <w:webHidden/>
+                  </w:rPr>
+                  <w:tab/>
+                </w:r>
+                <w:r>
+                  <w:rPr>
+                    <w:noProof/>
+                    <w:webHidden/>
+                  </w:rPr>
+                  <w:fldChar w:fldCharType="begin"/>
+                </w:r>
+                <w:r>
+                  <w:rPr>
+                    <w:noProof/>
+                    <w:webHidden/>
+                  </w:rPr>
+                  <w:instrText xml:space="preserve"> PAGEREF _Toc122639964 \h </w:instrText>
+                </w:r>
+                <w:r>
+                  <w:rPr>
+                    <w:noProof/>
+                    <w:webHidden/>
+                  </w:rPr>
+                </w:r>
+                <w:r>
+                  <w:rPr>
+                    <w:noProof/>
+                    <w:webHidden/>
+                  </w:rPr>
+                  <w:fldChar w:fldCharType="separate"/>
+                </w:r>
+                <w:r>
+                  <w:rPr>
+                    <w:noProof/>
+                    <w:webHidden/>
+                  </w:rPr>
+                  <w:t>3</w:t>
                 </w:r>
                 <w:r>
                   <w:rPr>
@@ -1242,7 +1437,7 @@
                   <w:noProof/>
                 </w:rPr>
               </w:pPr>
-              <w:hyperlink w:anchor="_Toc121955621" w:history="1">
+              <w:hyperlink w:anchor="_Toc122639965" w:history="1">
                 <w:r>
                   <w:rPr>
                     <w:rStyle w:val="Hyperlink"/>
@@ -1269,7 +1464,7 @@
                     <w:noProof/>
                     <w:webHidden/>
                   </w:rPr>
-                  <w:instrText xml:space="preserve"> PAGEREF _Toc121955621 \h </w:instrText>
+                  <w:instrText xml:space="preserve"> PAGEREF _Toc122639965 \h </w:instrText>
                 </w:r>
                 <w:r>
                   <w:rPr>
@@ -1289,7 +1484,7 @@
                     <w:noProof/>
                     <w:webHidden/>
                   </w:rPr>
-                  <w:t>2</w:t>
+                  <w:t>3</w:t>
                 </w:r>
                 <w:r>
                   <w:rPr>
@@ -1311,7 +1506,7 @@
                   <w:noProof/>
                 </w:rPr>
               </w:pPr>
-              <w:hyperlink w:anchor="_Toc121955622" w:history="1">
+              <w:hyperlink w:anchor="_Toc122639966" w:history="1">
                 <w:r>
                   <w:rPr>
                     <w:rStyle w:val="Hyperlink"/>
@@ -1338,7 +1533,7 @@
                     <w:noProof/>
                     <w:webHidden/>
                   </w:rPr>
-                  <w:instrText xml:space="preserve"> PAGEREF _Toc121955622 \h </w:instrText>
+                  <w:instrText xml:space="preserve"> PAGEREF _Toc122639966 \h </w:instrText>
                 </w:r>
                 <w:r>
                   <w:rPr>
@@ -1358,7 +1553,7 @@
                     <w:noProof/>
                     <w:webHidden/>
                   </w:rPr>
-                  <w:t>3</w:t>
+                  <w:t>4</w:t>
                 </w:r>
                 <w:r>
                   <w:rPr>
@@ -1380,7 +1575,7 @@
                   <w:noProof/>
                 </w:rPr>
               </w:pPr>
-              <w:hyperlink w:anchor="_Toc121955623" w:history="1">
+              <w:hyperlink w:anchor="_Toc122639967" w:history="1">
                 <w:r>
                   <w:rPr>
                     <w:rStyle w:val="Hyperlink"/>
@@ -1407,7 +1602,7 @@
                     <w:noProof/>
                     <w:webHidden/>
                   </w:rPr>
-                  <w:instrText xml:space="preserve"> PAGEREF _Toc121955623 \h </w:instrText>
+                  <w:instrText xml:space="preserve"> PAGEREF _Toc122639967 \h </w:instrText>
                 </w:r>
                 <w:r>
                   <w:rPr>
@@ -1427,7 +1622,7 @@
                     <w:noProof/>
                     <w:webHidden/>
                   </w:rPr>
-                  <w:t>3</w:t>
+                  <w:t>4</w:t>
                 </w:r>
                 <w:r>
                   <w:rPr>
@@ -1449,7 +1644,7 @@
                   <w:noProof/>
                 </w:rPr>
               </w:pPr>
-              <w:hyperlink w:anchor="_Toc121955624" w:history="1">
+              <w:hyperlink w:anchor="_Toc122639968" w:history="1">
                 <w:r>
                   <w:rPr>
                     <w:rStyle w:val="Hyperlink"/>
@@ -1476,7 +1671,7 @@
                     <w:noProof/>
                     <w:webHidden/>
                   </w:rPr>
-                  <w:instrText xml:space="preserve"> PAGEREF _Toc121955624 \h </w:instrText>
+                  <w:instrText xml:space="preserve"> PAGEREF _Toc122639968 \h </w:instrText>
                 </w:r>
                 <w:r>
                   <w:rPr>
@@ -1496,7 +1691,7 @@
                     <w:noProof/>
                     <w:webHidden/>
                   </w:rPr>
-                  <w:t>3</w:t>
+                  <w:t>4</w:t>
                 </w:r>
                 <w:r>
                   <w:rPr>
@@ -1518,7 +1713,7 @@
                   <w:noProof/>
                 </w:rPr>
               </w:pPr>
-              <w:hyperlink w:anchor="_Toc121955625" w:history="1">
+              <w:hyperlink w:anchor="_Toc122639969" w:history="1">
                 <w:r>
                   <w:rPr>
                     <w:rStyle w:val="Hyperlink"/>
@@ -1545,7 +1740,7 @@
                     <w:noProof/>
                     <w:webHidden/>
                   </w:rPr>
-                  <w:instrText xml:space="preserve"> PAGEREF _Toc121955625 \h </w:instrText>
+                  <w:instrText xml:space="preserve"> PAGEREF _Toc122639969 \h </w:instrText>
                 </w:r>
                 <w:r>
                   <w:rPr>
@@ -1565,7 +1760,7 @@
                     <w:noProof/>
                     <w:webHidden/>
                   </w:rPr>
-                  <w:t>3</w:t>
+                  <w:t>4</w:t>
                 </w:r>
                 <w:r>
                   <w:rPr>
@@ -1599,7 +1794,7 @@
       <w:pPr>
         <w:pStyle w:val="berschrift1"/>
       </w:pPr>
-      <w:bookmarkStart w:id="0" w:name="_Toc121955618"/>
+      <w:bookmarkStart w:id="0" w:name="_Toc122639959"/>
       <w:r>
         <w:lastRenderedPageBreak/>
         <w:t>Entwicklung ePortfolio</w:t>
@@ -1610,93 +1805,616 @@
       <w:pPr>
         <w:pStyle w:val="berschrift2"/>
       </w:pPr>
-      <w:bookmarkStart w:id="1" w:name="_Toc121955620"/>
+      <w:bookmarkStart w:id="1" w:name="_Toc122639960"/>
       <w:r>
         <w:t>Eingesetzte spezielle Technologien</w:t>
       </w:r>
       <w:bookmarkEnd w:id="1"/>
+    </w:p>
+    <w:p>
+      <w:pPr>
+        <w:pStyle w:val="berschrift3"/>
+      </w:pPr>
+      <w:bookmarkStart w:id="2" w:name="_Toc122639961"/>
+      <w:r>
+        <w:t>Dynamische Logofarbe</w:t>
+      </w:r>
+      <w:bookmarkEnd w:id="2"/>
+    </w:p>
+    <w:p>
+      <w:r>
+        <w:t xml:space="preserve">Bilder im SVG-Format lassen sich mit CSS verändern. Allerdings wird eine ganze Reihe von Schritten benötigt, um die pfade im SVG zu designen. </w:t>
+      </w:r>
+      <w:r>
+        <w:t>Mein Ziel war es, mittels eines in der Navigation abgebildeten Sliders die Farbe vom Logo zu verändern.</w:t>
+      </w:r>
+    </w:p>
+    <w:p>
+      <w:r>
+        <w:t xml:space="preserve">Als erstes habe ich das Logo mithilfe von vectr.com erstellt. Von dort habe ich es als SVG exportiert. Ich habe herausgefunden, dass es am besten ist, wenn man möglichst keinen leeren Rand um das Logo </w:t>
+      </w:r>
+      <w:r>
+        <w:t>herum hat</w:t>
+      </w:r>
+      <w:r>
+        <w:t xml:space="preserve">. So muss man später beim Einbinden </w:t>
+      </w:r>
+      <w:r>
+        <w:t>auf der Webseite nichts mit CSS abschneiden.</w:t>
+      </w:r>
+    </w:p>
+    <w:p>
+      <w:r>
+        <w:t xml:space="preserve">Danach habe ich das Logo mit dem HTML </w:t>
+      </w:r>
+      <w:proofErr w:type="spellStart"/>
+      <w:r>
+        <w:t>Object</w:t>
+      </w:r>
+      <w:proofErr w:type="spellEnd"/>
+      <w:r>
+        <w:t xml:space="preserve"> Tag eingebunden. Noch einfacher wäre es, das SVG direkt als code in die HTML-Datei hineinzukopieren. Allerdings finde ich das keine gute Idee, weil durch die normalerweise viel Code enthaltenden SVGs die HTML-Datei unübersichtlich wird. </w:t>
+      </w:r>
+    </w:p>
+    <w:p>
+      <w:r>
+        <w:t xml:space="preserve">Weil man von ausserhalb des </w:t>
+      </w:r>
+      <w:proofErr w:type="spellStart"/>
+      <w:r>
+        <w:t>Object</w:t>
+      </w:r>
+      <w:proofErr w:type="spellEnd"/>
+      <w:r>
+        <w:t xml:space="preserve"> Tags keine CSS-Stylings vornehmen kann (Ausser mithilfe von JavaScript), muss man den Sourcecode vom CSV anpassen. Ich habe also als erstes einen Code </w:t>
+      </w:r>
+      <w:proofErr w:type="spellStart"/>
+      <w:r>
+        <w:t>Formatierer</w:t>
+      </w:r>
+      <w:proofErr w:type="spellEnd"/>
+      <w:r>
+        <w:t xml:space="preserve"> benutzt, um den Code vom CSV übersichtlich darzustellen.</w:t>
+      </w:r>
+    </w:p>
+    <w:p>
+      <w:r>
+        <w:t xml:space="preserve">Um das Logo beliebig skalieren zu können, habe ich in der CSV-Datei alle </w:t>
+      </w:r>
+      <w:proofErr w:type="spellStart"/>
+      <w:r>
+        <w:rPr>
+          <w:highlight w:val="lightGray"/>
+        </w:rPr>
+        <w:t>vector-effect</w:t>
+      </w:r>
+      <w:proofErr w:type="spellEnd"/>
+      <w:r>
+        <w:rPr>
+          <w:highlight w:val="lightGray"/>
+        </w:rPr>
+        <w:t>="non-</w:t>
+      </w:r>
+      <w:proofErr w:type="spellStart"/>
+      <w:r>
+        <w:rPr>
+          <w:highlight w:val="lightGray"/>
+        </w:rPr>
+        <w:t>scaling</w:t>
+      </w:r>
+      <w:proofErr w:type="spellEnd"/>
+      <w:r>
+        <w:rPr>
+          <w:highlight w:val="lightGray"/>
+        </w:rPr>
+        <w:t>-</w:t>
+      </w:r>
+      <w:proofErr w:type="spellStart"/>
+      <w:r>
+        <w:rPr>
+          <w:highlight w:val="lightGray"/>
+        </w:rPr>
+        <w:t>stroke</w:t>
+      </w:r>
+      <w:proofErr w:type="spellEnd"/>
+      <w:r>
+        <w:rPr>
+          <w:highlight w:val="lightGray"/>
+        </w:rPr>
+        <w:t>"</w:t>
+      </w:r>
+      <w:r>
+        <w:t xml:space="preserve"> entfernt. Vor dieser Änderung wurden die Linien im Logo nicht dünner, wenn ich das Logo verkleinert habe:</w:t>
+      </w:r>
+    </w:p>
+    <w:p>
+      <w:r>
+        <w:drawing>
+          <wp:inline distT="0" distB="0" distL="0" distR="0" wp14:anchorId="1F37DE23" wp14:editId="3D51A142">
+            <wp:extent cx="1095528" cy="562053"/>
+            <wp:effectExtent l="0" t="0" r="9525" b="9525"/>
+            <wp:docPr id="2" name="Grafik 2" descr="Ein Bild, das Text enthält.&#10;&#10;Automatisch generierte Beschreibung"/>
+            <wp:cNvGraphicFramePr>
+              <a:graphicFrameLocks xmlns:a="http://schemas.openxmlformats.org/drawingml/2006/main" noChangeAspect="1"/>
+            </wp:cNvGraphicFramePr>
+            <a:graphic xmlns:a="http://schemas.openxmlformats.org/drawingml/2006/main">
+              <a:graphicData uri="http://schemas.openxmlformats.org/drawingml/2006/picture">
+                <pic:pic xmlns:pic="http://schemas.openxmlformats.org/drawingml/2006/picture">
+                  <pic:nvPicPr>
+                    <pic:cNvPr id="2" name="Grafik 2" descr="Ein Bild, das Text enthält.&#10;&#10;Automatisch generierte Beschreibung"/>
+                    <pic:cNvPicPr/>
+                  </pic:nvPicPr>
+                  <pic:blipFill>
+                    <a:blip r:embed="rId8"/>
+                    <a:stretch>
+                      <a:fillRect/>
+                    </a:stretch>
+                  </pic:blipFill>
+                  <pic:spPr>
+                    <a:xfrm>
+                      <a:off x="0" y="0"/>
+                      <a:ext cx="1095528" cy="562053"/>
+                    </a:xfrm>
+                    <a:prstGeom prst="rect">
+                      <a:avLst/>
+                    </a:prstGeom>
+                  </pic:spPr>
+                </pic:pic>
+              </a:graphicData>
+            </a:graphic>
+          </wp:inline>
+        </w:drawing>
+      </w:r>
+    </w:p>
+    <w:p>
+      <w:r>
+        <w:t xml:space="preserve">Dann habe ich die inline </w:t>
+      </w:r>
+      <w:proofErr w:type="spellStart"/>
+      <w:r>
+        <w:t>fill</w:t>
+      </w:r>
+      <w:proofErr w:type="spellEnd"/>
+      <w:r>
+        <w:t xml:space="preserve"> Styles von allen Path Tags entfernt. </w:t>
+      </w:r>
+      <w:r>
+        <w:t xml:space="preserve">Anstelle dieser habe ich ein </w:t>
+      </w:r>
+      <w:proofErr w:type="spellStart"/>
+      <w:r>
+        <w:t>css</w:t>
+      </w:r>
+      <w:proofErr w:type="spellEnd"/>
+      <w:r>
+        <w:t xml:space="preserve"> </w:t>
+      </w:r>
+      <w:proofErr w:type="spellStart"/>
+      <w:r>
+        <w:t>file</w:t>
+      </w:r>
+      <w:proofErr w:type="spellEnd"/>
+      <w:r>
+        <w:t xml:space="preserve"> im CSV verlinkt, welches die Farbe der Path Tags setzt. Dazu habe ich eine CSS-Variable verwendet, weil ich deren Wert später einfach mit JavaScript bearbeiten kann.</w:t>
+      </w:r>
+    </w:p>
+    <w:p>
+      <w:r>
+        <w:t xml:space="preserve">Um mit JavaScript auf die CSS-Variable innerhalb des </w:t>
+      </w:r>
+      <w:proofErr w:type="spellStart"/>
+      <w:r>
+        <w:t>Object</w:t>
+      </w:r>
+      <w:proofErr w:type="spellEnd"/>
+      <w:r>
+        <w:t xml:space="preserve"> Tags zuzugreifen habe ich diese Zeile Code ausgetüftelt: </w:t>
+      </w:r>
+    </w:p>
+    <w:p>
+      <w:r>
+        <w:drawing>
+          <wp:inline distT="0" distB="0" distL="0" distR="0" wp14:anchorId="35A1093F" wp14:editId="6010C31E">
+            <wp:extent cx="5760720" cy="149860"/>
+            <wp:effectExtent l="0" t="0" r="0" b="2540"/>
+            <wp:docPr id="3" name="Grafik 3"/>
+            <wp:cNvGraphicFramePr>
+              <a:graphicFrameLocks xmlns:a="http://schemas.openxmlformats.org/drawingml/2006/main" noChangeAspect="1"/>
+            </wp:cNvGraphicFramePr>
+            <a:graphic xmlns:a="http://schemas.openxmlformats.org/drawingml/2006/main">
+              <a:graphicData uri="http://schemas.openxmlformats.org/drawingml/2006/picture">
+                <pic:pic xmlns:pic="http://schemas.openxmlformats.org/drawingml/2006/picture">
+                  <pic:nvPicPr>
+                    <pic:cNvPr id="1" name=""/>
+                    <pic:cNvPicPr/>
+                  </pic:nvPicPr>
+                  <pic:blipFill>
+                    <a:blip r:embed="rId9"/>
+                    <a:stretch>
+                      <a:fillRect/>
+                    </a:stretch>
+                  </pic:blipFill>
+                  <pic:spPr>
+                    <a:xfrm>
+                      <a:off x="0" y="0"/>
+                      <a:ext cx="5760720" cy="149860"/>
+                    </a:xfrm>
+                    <a:prstGeom prst="rect">
+                      <a:avLst/>
+                    </a:prstGeom>
+                  </pic:spPr>
+                </pic:pic>
+              </a:graphicData>
+            </a:graphic>
+          </wp:inline>
+        </w:drawing>
+      </w:r>
+    </w:p>
+    <w:p>
+      <w:r>
+        <w:t>Den RGB-Wert berechne ich basierend auf einem HTML Range Input, welcher einen Wert zwischen 1 und 100 zurückgibt. Um diese Zahl zusammen mit vordefiniertem Start und Endfarben in einen RGB-Wert umzuwandeln habe ich folgende Funktionen geschrieben:</w:t>
+      </w:r>
+    </w:p>
+    <w:p>
+      <w:r>
+        <w:drawing>
+          <wp:inline distT="0" distB="0" distL="0" distR="0" wp14:anchorId="2D01BA25" wp14:editId="3B0F813E">
+            <wp:extent cx="4469642" cy="1944137"/>
+            <wp:effectExtent l="0" t="0" r="7620" b="0"/>
+            <wp:docPr id="6" name="Grafik 6" descr="Ein Bild, das Text, Bildschirm, Screenshot, silbern enthält.&#10;&#10;Automatisch generierte Beschreibung"/>
+            <wp:cNvGraphicFramePr>
+              <a:graphicFrameLocks xmlns:a="http://schemas.openxmlformats.org/drawingml/2006/main" noChangeAspect="1"/>
+            </wp:cNvGraphicFramePr>
+            <a:graphic xmlns:a="http://schemas.openxmlformats.org/drawingml/2006/main">
+              <a:graphicData uri="http://schemas.openxmlformats.org/drawingml/2006/picture">
+                <pic:pic xmlns:pic="http://schemas.openxmlformats.org/drawingml/2006/picture">
+                  <pic:nvPicPr>
+                    <pic:cNvPr id="6" name="Grafik 6" descr="Ein Bild, das Text, Bildschirm, Screenshot, silbern enthält.&#10;&#10;Automatisch generierte Beschreibung"/>
+                    <pic:cNvPicPr/>
+                  </pic:nvPicPr>
+                  <pic:blipFill>
+                    <a:blip r:embed="rId10"/>
+                    <a:stretch>
+                      <a:fillRect/>
+                    </a:stretch>
+                  </pic:blipFill>
+                  <pic:spPr>
+                    <a:xfrm>
+                      <a:off x="0" y="0"/>
+                      <a:ext cx="4496208" cy="1955692"/>
+                    </a:xfrm>
+                    <a:prstGeom prst="rect">
+                      <a:avLst/>
+                    </a:prstGeom>
+                  </pic:spPr>
+                </pic:pic>
+              </a:graphicData>
+            </a:graphic>
+          </wp:inline>
+        </w:drawing>
+      </w:r>
+    </w:p>
+    <w:p>
+      <w:pPr>
+        <w:pStyle w:val="berschrift2"/>
+      </w:pPr>
+      <w:bookmarkStart w:id="3" w:name="_Toc122639962"/>
+      <w:r>
+        <w:lastRenderedPageBreak/>
+        <w:t>Abweichungen zum Konzept</w:t>
+      </w:r>
+      <w:bookmarkEnd w:id="3"/>
+    </w:p>
+    <w:p>
+      <w:pPr>
+        <w:pStyle w:val="berschrift3"/>
+      </w:pPr>
+      <w:bookmarkStart w:id="4" w:name="_Toc122639963"/>
+      <w:r>
+        <w:t>Design vom Range Input</w:t>
+      </w:r>
+      <w:bookmarkEnd w:id="4"/>
+    </w:p>
+    <w:p>
+      <w:r>
+        <w:t>Im Storyboard habe ich als Designelement einen grauen Strich im Slider gehabt:</w:t>
+      </w:r>
+    </w:p>
+    <w:p>
+      <w:r>
+        <w:drawing>
+          <wp:inline distT="0" distB="0" distL="0" distR="0" wp14:anchorId="4AB56737" wp14:editId="16DA2983">
+            <wp:extent cx="2906973" cy="430022"/>
+            <wp:effectExtent l="0" t="0" r="8255" b="8255"/>
+            <wp:docPr id="7" name="Grafik 7"/>
+            <wp:cNvGraphicFramePr>
+              <a:graphicFrameLocks xmlns:a="http://schemas.openxmlformats.org/drawingml/2006/main" noChangeAspect="1"/>
+            </wp:cNvGraphicFramePr>
+            <a:graphic xmlns:a="http://schemas.openxmlformats.org/drawingml/2006/main">
+              <a:graphicData uri="http://schemas.openxmlformats.org/drawingml/2006/picture">
+                <pic:pic xmlns:pic="http://schemas.openxmlformats.org/drawingml/2006/picture">
+                  <pic:nvPicPr>
+                    <pic:cNvPr id="1" name=""/>
+                    <pic:cNvPicPr/>
+                  </pic:nvPicPr>
+                  <pic:blipFill>
+                    <a:blip r:embed="rId11"/>
+                    <a:stretch>
+                      <a:fillRect/>
+                    </a:stretch>
+                  </pic:blipFill>
+                  <pic:spPr>
+                    <a:xfrm>
+                      <a:off x="0" y="0"/>
+                      <a:ext cx="2939810" cy="434879"/>
+                    </a:xfrm>
+                    <a:prstGeom prst="rect">
+                      <a:avLst/>
+                    </a:prstGeom>
+                  </pic:spPr>
+                </pic:pic>
+              </a:graphicData>
+            </a:graphic>
+          </wp:inline>
+        </w:drawing>
+      </w:r>
+    </w:p>
+    <w:p>
+      <w:r>
+        <w:t>Leider lässt sich so etwas mit den Standard HTML-Slidern kaum realisieren. Ich benötigte bereits viel Zeit für den Farbverlauf des Balkens, die Grösse und das Design des Kreises. Normalerweise erledigt SASS das browserspezifische Implementieren von Elementen. Aber für die Range Inputs existiert so etwas nicht. Darum musste ich selbst die CSS-Styles für mehrere Browser zusammensuchen. Am Ende habe ich es darum bei einem simpleren, ebenfalls gutaussehenden Sliders belassen:</w:t>
+      </w:r>
+    </w:p>
+    <w:p>
+      <w:r>
+        <w:drawing>
+          <wp:inline distT="0" distB="0" distL="0" distR="0" wp14:anchorId="3C1B305E" wp14:editId="644D5F05">
+            <wp:extent cx="2906395" cy="455566"/>
+            <wp:effectExtent l="0" t="0" r="0" b="1905"/>
+            <wp:docPr id="8" name="Grafik 8"/>
+            <wp:cNvGraphicFramePr>
+              <a:graphicFrameLocks xmlns:a="http://schemas.openxmlformats.org/drawingml/2006/main" noChangeAspect="1"/>
+            </wp:cNvGraphicFramePr>
+            <a:graphic xmlns:a="http://schemas.openxmlformats.org/drawingml/2006/main">
+              <a:graphicData uri="http://schemas.openxmlformats.org/drawingml/2006/picture">
+                <pic:pic xmlns:pic="http://schemas.openxmlformats.org/drawingml/2006/picture">
+                  <pic:nvPicPr>
+                    <pic:cNvPr id="1" name=""/>
+                    <pic:cNvPicPr/>
+                  </pic:nvPicPr>
+                  <pic:blipFill>
+                    <a:blip r:embed="rId12"/>
+                    <a:stretch>
+                      <a:fillRect/>
+                    </a:stretch>
+                  </pic:blipFill>
+                  <pic:spPr>
+                    <a:xfrm>
+                      <a:off x="0" y="0"/>
+                      <a:ext cx="2934227" cy="459929"/>
+                    </a:xfrm>
+                    <a:prstGeom prst="rect">
+                      <a:avLst/>
+                    </a:prstGeom>
+                  </pic:spPr>
+                </pic:pic>
+              </a:graphicData>
+            </a:graphic>
+          </wp:inline>
+        </w:drawing>
+      </w:r>
+    </w:p>
+    <w:p>
+      <w:pPr>
+        <w:pStyle w:val="berschrift3"/>
+      </w:pPr>
+      <w:bookmarkStart w:id="5" w:name="_Toc122639964"/>
+      <w:r>
+        <w:t>Farbstreifen als Hintergrund</w:t>
+      </w:r>
+      <w:bookmarkEnd w:id="5"/>
+    </w:p>
+    <w:p>
+      <w:r>
+        <w:t xml:space="preserve">Im Storyboard habe ich für die Desktopansicht </w:t>
+      </w:r>
+      <w:r>
+        <w:t>als Hintergrund farbige Streifen hinzufügen wollen:</w:t>
+      </w:r>
+    </w:p>
+    <w:p>
+      <w:r>
+        <w:drawing>
+          <wp:inline distT="0" distB="0" distL="0" distR="0" wp14:anchorId="385CA18B" wp14:editId="54D4AD88">
+            <wp:extent cx="5760720" cy="1506220"/>
+            <wp:effectExtent l="0" t="0" r="0" b="0"/>
+            <wp:docPr id="9" name="Grafik 9" descr="Ein Bild, das Text enthält.&#10;&#10;Automatisch generierte Beschreibung"/>
+            <wp:cNvGraphicFramePr>
+              <a:graphicFrameLocks xmlns:a="http://schemas.openxmlformats.org/drawingml/2006/main" noChangeAspect="1"/>
+            </wp:cNvGraphicFramePr>
+            <a:graphic xmlns:a="http://schemas.openxmlformats.org/drawingml/2006/main">
+              <a:graphicData uri="http://schemas.openxmlformats.org/drawingml/2006/picture">
+                <pic:pic xmlns:pic="http://schemas.openxmlformats.org/drawingml/2006/picture">
+                  <pic:nvPicPr>
+                    <pic:cNvPr id="9" name="Grafik 9" descr="Ein Bild, das Text enthält.&#10;&#10;Automatisch generierte Beschreibung"/>
+                    <pic:cNvPicPr/>
+                  </pic:nvPicPr>
+                  <pic:blipFill>
+                    <a:blip r:embed="rId13"/>
+                    <a:stretch>
+                      <a:fillRect/>
+                    </a:stretch>
+                  </pic:blipFill>
+                  <pic:spPr>
+                    <a:xfrm>
+                      <a:off x="0" y="0"/>
+                      <a:ext cx="5760720" cy="1506220"/>
+                    </a:xfrm>
+                    <a:prstGeom prst="rect">
+                      <a:avLst/>
+                    </a:prstGeom>
+                  </pic:spPr>
+                </pic:pic>
+              </a:graphicData>
+            </a:graphic>
+          </wp:inline>
+        </w:drawing>
+      </w:r>
+    </w:p>
+    <w:p>
+      <w:r>
+        <w:t xml:space="preserve">Ich habe mit ca. 2-3h Aufwand gerechnet, weil ich für eine andere Webseite bereits </w:t>
+      </w:r>
+      <w:r>
+        <w:t>etwas ähnliches mit Zahlen mit p5.js implementiert</w:t>
+      </w:r>
+      <w:r>
+        <w:t xml:space="preserve"> habe:</w:t>
+      </w:r>
+    </w:p>
+    <w:p>
+      <w:r>
+        <w:drawing>
+          <wp:inline distT="0" distB="0" distL="0" distR="0" wp14:anchorId="3CF00AA6" wp14:editId="2612E741">
+            <wp:extent cx="3541594" cy="1339205"/>
+            <wp:effectExtent l="0" t="0" r="1905" b="0"/>
+            <wp:docPr id="11" name="Grafik 11" descr="Ein Bild, das Text, Elektronik enthält.&#10;&#10;Automatisch generierte Beschreibung"/>
+            <wp:cNvGraphicFramePr>
+              <a:graphicFrameLocks xmlns:a="http://schemas.openxmlformats.org/drawingml/2006/main" noChangeAspect="1"/>
+            </wp:cNvGraphicFramePr>
+            <a:graphic xmlns:a="http://schemas.openxmlformats.org/drawingml/2006/main">
+              <a:graphicData uri="http://schemas.openxmlformats.org/drawingml/2006/picture">
+                <pic:pic xmlns:pic="http://schemas.openxmlformats.org/drawingml/2006/picture">
+                  <pic:nvPicPr>
+                    <pic:cNvPr id="11" name="Grafik 11" descr="Ein Bild, das Text, Elektronik enthält.&#10;&#10;Automatisch generierte Beschreibung"/>
+                    <pic:cNvPicPr/>
+                  </pic:nvPicPr>
+                  <pic:blipFill>
+                    <a:blip r:embed="rId14"/>
+                    <a:stretch>
+                      <a:fillRect/>
+                    </a:stretch>
+                  </pic:blipFill>
+                  <pic:spPr>
+                    <a:xfrm>
+                      <a:off x="0" y="0"/>
+                      <a:ext cx="3558807" cy="1345714"/>
+                    </a:xfrm>
+                    <a:prstGeom prst="rect">
+                      <a:avLst/>
+                    </a:prstGeom>
+                  </pic:spPr>
+                </pic:pic>
+              </a:graphicData>
+            </a:graphic>
+          </wp:inline>
+        </w:drawing>
+      </w:r>
+    </w:p>
+    <w:p>
+      <w:r>
+        <w:t>Allerdings habe ich bereits zu Beginn geplant, die Farbstreifen als letztes zu implementieren falls noch Zeit übrigbleibt. Ich habe die Zeit dann lieber in die Dokumentation gesteckt, weil die Farbstreifen sich im Vergleich weniger gelohnt hätten.</w:t>
+      </w:r>
+    </w:p>
+    <w:p>
+      <w:pPr>
+        <w:pStyle w:val="berschrift2"/>
+      </w:pPr>
+      <w:bookmarkStart w:id="6" w:name="_Toc122639965"/>
+      <w:r>
+        <w:t>Quellen</w:t>
+      </w:r>
+      <w:bookmarkEnd w:id="6"/>
+    </w:p>
+    <w:p>
+      <w:r>
+        <w:t xml:space="preserve">//Vorgängerwebseiten VN, </w:t>
+      </w:r>
+      <w:proofErr w:type="spellStart"/>
+      <w:r>
+        <w:t>Physio</w:t>
+      </w:r>
+      <w:proofErr w:type="spellEnd"/>
+      <w:r>
+        <w:t xml:space="preserve"> und Fondue</w:t>
+      </w:r>
+      <w:r>
+        <w:br w:type="page"/>
+      </w:r>
     </w:p>
     <w:p>
       <w:pPr>
         <w:pStyle w:val="berschrift1"/>
       </w:pPr>
-    </w:p>
-    <w:p>
-      <w:pPr>
-        <w:pStyle w:val="berschrift2"/>
-      </w:pPr>
-      <w:bookmarkStart w:id="2" w:name="_Toc121955619"/>
-      <w:r>
-        <w:t>Abweichungen zum Konzept</w:t>
-      </w:r>
-      <w:bookmarkEnd w:id="2"/>
-    </w:p>
-    <w:p/>
-    <w:p/>
-    <w:p>
-      <w:pPr>
-        <w:pStyle w:val="berschrift2"/>
-      </w:pPr>
-      <w:bookmarkStart w:id="3" w:name="_Toc121955621"/>
-      <w:r>
-        <w:t>Quellen</w:t>
-      </w:r>
-      <w:bookmarkEnd w:id="3"/>
-    </w:p>
-    <w:p>
-      <w:r>
-        <w:t>//Vorgängerwebseiten VN, Physio und Fondue</w:t>
-      </w:r>
-      <w:r>
-        <w:br w:type="page"/>
+      <w:bookmarkStart w:id="7" w:name="_Toc122639966"/>
+      <w:r>
+        <w:lastRenderedPageBreak/>
+        <w:t>Reflexion der Bildmanipulation</w:t>
+      </w:r>
+      <w:bookmarkEnd w:id="7"/>
+    </w:p>
+    <w:p>
+      <w:r>
+        <w:t>//Gewünschte Bildänderungen beschreiben</w:t>
+      </w:r>
+      <w:r>
+        <w:br/>
+        <w:t>//Zu erzielenden Verbesserungen beschreiben</w:t>
+      </w:r>
+      <w:r>
+        <w:br/>
+        <w:t>//Reflexion</w:t>
+      </w:r>
+    </w:p>
+    <w:p>
+      <w:r>
+        <w:t xml:space="preserve">//Problem 80% </w:t>
+      </w:r>
+      <w:proofErr w:type="spellStart"/>
+      <w:r>
+        <w:t>filter</w:t>
+      </w:r>
+      <w:proofErr w:type="spellEnd"/>
+      <w:r>
+        <w:t xml:space="preserve"> auf dunkelrotes Auto</w:t>
       </w:r>
     </w:p>
     <w:p>
       <w:pPr>
         <w:pStyle w:val="berschrift1"/>
       </w:pPr>
-      <w:bookmarkStart w:id="4" w:name="_Toc121955622"/>
-      <w:r>
-        <w:lastRenderedPageBreak/>
-        <w:t>Reflexion der Bildmanipulation</w:t>
-      </w:r>
-      <w:bookmarkEnd w:id="4"/>
-    </w:p>
-    <w:p>
-      <w:r>
-        <w:t>//Gewünschte Bildänderungen beschreiben</w:t>
-      </w:r>
-      <w:r>
-        <w:br/>
-        <w:t>//Zu erzielenden Verbesserungen beschreiben</w:t>
+      <w:bookmarkStart w:id="8" w:name="_Toc122639967"/>
+      <w:r>
+        <w:t>Reflexion zum Video</w:t>
+      </w:r>
+      <w:bookmarkEnd w:id="8"/>
+    </w:p>
+    <w:p>
+      <w:r>
+        <w:t>//Schwierigkeiten, Probleme, Lösungen</w:t>
       </w:r>
       <w:r>
         <w:br/>
         <w:t>//Reflexion</w:t>
       </w:r>
     </w:p>
-    <w:p>
-      <w:r>
-        <w:t>//Problem 80% filter auf dunkelrotes Auto</w:t>
-      </w:r>
-    </w:p>
+    <w:p/>
     <w:p>
       <w:pPr>
         <w:pStyle w:val="berschrift1"/>
       </w:pPr>
-      <w:bookmarkStart w:id="5" w:name="_Toc121955623"/>
-      <w:r>
-        <w:t>Reflexion zum Video</w:t>
-      </w:r>
-      <w:bookmarkEnd w:id="5"/>
-    </w:p>
-    <w:p>
-      <w:r>
-        <w:t>//Schwierigkeiten, Probleme, Lösungen</w:t>
+      <w:bookmarkStart w:id="9" w:name="_Toc122639968"/>
+      <w:r>
+        <w:t>Reflexion Webseite</w:t>
+      </w:r>
+      <w:bookmarkEnd w:id="9"/>
+    </w:p>
+    <w:p>
+      <w:r>
+        <w:t>//Techniken</w:t>
       </w:r>
       <w:r>
         <w:br/>
-        <w:t>//Reflexion</w:t>
+        <w:t>//Erfahrungen</w:t>
       </w:r>
     </w:p>
     <w:p/>
@@ -1704,31 +2422,11 @@
       <w:pPr>
         <w:pStyle w:val="berschrift1"/>
       </w:pPr>
-      <w:bookmarkStart w:id="6" w:name="_Toc121955624"/>
-      <w:r>
-        <w:t>Reflexion Webseite</w:t>
-      </w:r>
-      <w:bookmarkEnd w:id="6"/>
-    </w:p>
-    <w:p>
-      <w:r>
-        <w:t>//Techniken</w:t>
-      </w:r>
-      <w:r>
-        <w:br/>
-        <w:t>//Erfahrungen</w:t>
-      </w:r>
-    </w:p>
-    <w:p/>
-    <w:p>
-      <w:pPr>
-        <w:pStyle w:val="berschrift1"/>
-      </w:pPr>
-      <w:bookmarkStart w:id="7" w:name="_Toc121955625"/>
+      <w:bookmarkStart w:id="10" w:name="_Toc122639969"/>
       <w:r>
         <w:t>Fazit</w:t>
       </w:r>
-      <w:bookmarkEnd w:id="7"/>
+      <w:bookmarkEnd w:id="10"/>
     </w:p>
     <w:p>
       <w:r>
@@ -1737,8 +2435,8 @@
     </w:p>
     <w:p/>
     <w:sectPr>
-      <w:headerReference w:type="default" r:id="rId7"/>
-      <w:footerReference w:type="default" r:id="rId8"/>
+      <w:headerReference w:type="default" r:id="rId15"/>
+      <w:footerReference w:type="default" r:id="rId16"/>
       <w:pgSz w:w="11906" w:h="16838"/>
       <w:pgMar w:top="1417" w:right="1417" w:bottom="1134" w:left="1417" w:header="708" w:footer="708" w:gutter="0"/>
       <w:pgNumType w:start="0"/>
@@ -2973,10 +3671,29 @@
 </file>
 
 <file path=customXml/item1.xml><?xml version="1.0" encoding="utf-8"?>
+<CoverPageProperties xmlns="http://schemas.microsoft.com/office/2006/coverPageProps">
+  <PublishDate>2022-12-01T00:00:00</PublishDate>
+  <Abstract/>
+  <CompanyAddress/>
+  <CompanyPhone/>
+  <CompanyFax/>
+  <CompanyEmail/>
+</CoverPageProperties>
+</file>
+
+<file path=customXml/item2.xml><?xml version="1.0" encoding="utf-8"?>
 <b:Sources xmlns:b="http://schemas.openxmlformats.org/officeDocument/2006/bibliography" xmlns="http://schemas.openxmlformats.org/officeDocument/2006/bibliography" SelectedStyle="\APASixthEditionOfficeOnline.xsl" StyleName="APA" Version="6"/>
 </file>
 
 <file path=customXml/itemProps1.xml><?xml version="1.0" encoding="utf-8"?>
+<ds:datastoreItem xmlns:ds="http://schemas.openxmlformats.org/officeDocument/2006/customXml" ds:itemID="{55AF091B-3C7A-41E3-B477-F2FDAA23CFDA}">
+  <ds:schemaRefs>
+    <ds:schemaRef ds:uri="http://schemas.microsoft.com/office/2006/coverPageProps"/>
+  </ds:schemaRefs>
+</ds:datastoreItem>
+</file>
+
+<file path=customXml/itemProps2.xml><?xml version="1.0" encoding="utf-8"?>
 <ds:datastoreItem xmlns:ds="http://schemas.openxmlformats.org/officeDocument/2006/customXml" ds:itemID="{2668387D-BC4B-490E-945B-B3457E89C1D2}">
   <ds:schemaRefs>
     <ds:schemaRef ds:uri="http://schemas.openxmlformats.org/officeDocument/2006/bibliography"/>

</xml_diff>